<commit_message>
bug fixed in swapper.R output and main.R
</commit_message>
<xml_diff>
--- a/duty_schedule.docx
+++ b/duty_schedule.docx
@@ -693,6 +693,42 @@
                 <w:color w:val="#000000"/>
                 <w:sz w:val="22"/>
               </w:rPr>
+              <w:t xml:space="preserve">李嘉瑋</w:t>
+            </w:r>
+          </w:p>
+        </w:tc>
+        <w:tc>
+          <w:tcPr>
+            <w:tcBorders>
+              <w:top w:sz="4" w:color="#000000" w:val="single"/>
+              <w:left w:sz="4" w:color="#000000" w:val="single"/>
+              <w:bottom w:sz="4" w:color="#000000" w:val="single"/>
+              <w:right w:sz="4" w:color="#000000" w:val="single"/>
+            </w:tcBorders>
+            <w:shd w:fill="#FFFFFF"/>
+            <w:vAlign w:val="center"/>
+          </w:tcPr>
+          <w:p>
+            <w:pPr>
+              <w:pBdr/>
+              <w:spacing w:after="0" w:before="0"/>
+              <w:ind w:right="0" w:left="0"/>
+              <w:jc w:val="left"/>
+            </w:pPr>
+            <w:r>
+              <w:rPr>
+                <w:rFonts w:cs="Helvetica" w:hAnsi="Helvetica" w:ascii="Helvetica"/>
+                <w:color w:val="#000000"/>
+                <w:sz w:val="22"/>
+              </w:rPr>
+              <w:t xml:space="preserve"/>
+            </w:r>
+            <w:r>
+              <w:rPr>
+                <w:rFonts w:cs="Helvetica" w:hAnsi="Helvetica" w:ascii="Helvetica"/>
+                <w:color w:val="#000000"/>
+                <w:sz w:val="22"/>
+              </w:rPr>
               <w:t xml:space="preserve">施玟瑄</w:t>
             </w:r>
           </w:p>
@@ -729,43 +765,7 @@
                 <w:color w:val="#000000"/>
                 <w:sz w:val="22"/>
               </w:rPr>
-              <w:t xml:space="preserve">陳穎正</w:t>
-            </w:r>
-          </w:p>
-        </w:tc>
-        <w:tc>
-          <w:tcPr>
-            <w:tcBorders>
-              <w:top w:sz="4" w:color="#000000" w:val="single"/>
-              <w:left w:sz="4" w:color="#000000" w:val="single"/>
-              <w:bottom w:sz="4" w:color="#000000" w:val="single"/>
-              <w:right w:sz="4" w:color="#000000" w:val="single"/>
-            </w:tcBorders>
-            <w:shd w:fill="#FFFFFF"/>
-            <w:vAlign w:val="center"/>
-          </w:tcPr>
-          <w:p>
-            <w:pPr>
-              <w:pBdr/>
-              <w:spacing w:after="0" w:before="0"/>
-              <w:ind w:right="0" w:left="0"/>
-              <w:jc w:val="left"/>
-            </w:pPr>
-            <w:r>
-              <w:rPr>
-                <w:rFonts w:cs="Helvetica" w:hAnsi="Helvetica" w:ascii="Helvetica"/>
-                <w:color w:val="#000000"/>
-                <w:sz w:val="22"/>
-              </w:rPr>
-              <w:t xml:space="preserve"/>
-            </w:r>
-            <w:r>
-              <w:rPr>
-                <w:rFonts w:cs="Helvetica" w:hAnsi="Helvetica" w:ascii="Helvetica"/>
-                <w:color w:val="#000000"/>
-                <w:sz w:val="22"/>
-              </w:rPr>
-              <w:t xml:space="preserve">王美婷</w:t>
+              <w:t xml:space="preserve">廖峻立</w:t>
             </w:r>
           </w:p>
         </w:tc>
@@ -873,7 +873,7 @@
                 <w:color w:val="#000000"/>
                 <w:sz w:val="22"/>
               </w:rPr>
-              <w:t xml:space="preserve">王美婷</w:t>
+              <w:t xml:space="preserve">許承嵐</w:t>
             </w:r>
           </w:p>
         </w:tc>
@@ -983,43 +983,43 @@
                 <w:color w:val="#000000"/>
                 <w:sz w:val="22"/>
               </w:rPr>
-              <w:t xml:space="preserve">許承嵐</w:t>
-            </w:r>
-          </w:p>
-        </w:tc>
-        <w:tc>
-          <w:tcPr>
-            <w:tcBorders>
-              <w:top w:sz="4" w:color="#000000" w:val="single"/>
-              <w:left w:sz="4" w:color="#000000" w:val="single"/>
-              <w:bottom w:sz="4" w:color="#000000" w:val="single"/>
-              <w:right w:sz="4" w:color="#000000" w:val="single"/>
-            </w:tcBorders>
-            <w:shd w:fill="#FFFFFF"/>
-            <w:vAlign w:val="center"/>
-          </w:tcPr>
-          <w:p>
-            <w:pPr>
-              <w:pBdr/>
-              <w:spacing w:after="0" w:before="0"/>
-              <w:ind w:right="0" w:left="0"/>
-              <w:jc w:val="left"/>
-            </w:pPr>
-            <w:r>
-              <w:rPr>
-                <w:rFonts w:cs="Helvetica" w:hAnsi="Helvetica" w:ascii="Helvetica"/>
-                <w:color w:val="#000000"/>
-                <w:sz w:val="22"/>
-              </w:rPr>
-              <w:t xml:space="preserve"/>
-            </w:r>
-            <w:r>
-              <w:rPr>
-                <w:rFonts w:cs="Helvetica" w:hAnsi="Helvetica" w:ascii="Helvetica"/>
-                <w:color w:val="#000000"/>
-                <w:sz w:val="22"/>
-              </w:rPr>
-              <w:t xml:space="preserve">涂耿華</w:t>
+              <w:t xml:space="preserve">馮仕豪</w:t>
+            </w:r>
+          </w:p>
+        </w:tc>
+        <w:tc>
+          <w:tcPr>
+            <w:tcBorders>
+              <w:top w:sz="4" w:color="#000000" w:val="single"/>
+              <w:left w:sz="4" w:color="#000000" w:val="single"/>
+              <w:bottom w:sz="4" w:color="#000000" w:val="single"/>
+              <w:right w:sz="4" w:color="#000000" w:val="single"/>
+            </w:tcBorders>
+            <w:shd w:fill="#FFFFFF"/>
+            <w:vAlign w:val="center"/>
+          </w:tcPr>
+          <w:p>
+            <w:pPr>
+              <w:pBdr/>
+              <w:spacing w:after="0" w:before="0"/>
+              <w:ind w:right="0" w:left="0"/>
+              <w:jc w:val="left"/>
+            </w:pPr>
+            <w:r>
+              <w:rPr>
+                <w:rFonts w:cs="Helvetica" w:hAnsi="Helvetica" w:ascii="Helvetica"/>
+                <w:color w:val="#000000"/>
+                <w:sz w:val="22"/>
+              </w:rPr>
+              <w:t xml:space="preserve"/>
+            </w:r>
+            <w:r>
+              <w:rPr>
+                <w:rFonts w:cs="Helvetica" w:hAnsi="Helvetica" w:ascii="Helvetica"/>
+                <w:color w:val="#000000"/>
+                <w:sz w:val="22"/>
+              </w:rPr>
+              <w:t xml:space="preserve">吳沛燊</w:t>
             </w:r>
           </w:p>
         </w:tc>
@@ -1599,79 +1599,79 @@
                 <w:color w:val="#000000"/>
                 <w:sz w:val="22"/>
               </w:rPr>
+              <w:t xml:space="preserve">鄭宇軒</w:t>
+            </w:r>
+          </w:p>
+        </w:tc>
+        <w:tc>
+          <w:tcPr>
+            <w:tcBorders>
+              <w:top w:sz="4" w:color="#000000" w:val="single"/>
+              <w:left w:sz="4" w:color="#000000" w:val="single"/>
+              <w:bottom w:sz="4" w:color="#000000" w:val="single"/>
+              <w:right w:sz="4" w:color="#000000" w:val="single"/>
+            </w:tcBorders>
+            <w:shd w:fill="#FFFFFF"/>
+            <w:vAlign w:val="center"/>
+          </w:tcPr>
+          <w:p>
+            <w:pPr>
+              <w:pBdr/>
+              <w:spacing w:after="0" w:before="0"/>
+              <w:ind w:right="0" w:left="0"/>
+              <w:jc w:val="left"/>
+            </w:pPr>
+            <w:r>
+              <w:rPr>
+                <w:rFonts w:cs="Helvetica" w:hAnsi="Helvetica" w:ascii="Helvetica"/>
+                <w:color w:val="#000000"/>
+                <w:sz w:val="22"/>
+              </w:rPr>
+              <w:t xml:space="preserve"/>
+            </w:r>
+            <w:r>
+              <w:rPr>
+                <w:rFonts w:cs="Helvetica" w:hAnsi="Helvetica" w:ascii="Helvetica"/>
+                <w:color w:val="#000000"/>
+                <w:sz w:val="22"/>
+              </w:rPr>
+              <w:t xml:space="preserve"> </w:t>
+            </w:r>
+          </w:p>
+        </w:tc>
+        <w:tc>
+          <w:tcPr>
+            <w:tcBorders>
+              <w:top w:sz="4" w:color="#000000" w:val="single"/>
+              <w:left w:sz="4" w:color="#000000" w:val="single"/>
+              <w:bottom w:sz="4" w:color="#000000" w:val="single"/>
+              <w:right w:sz="4" w:color="#000000" w:val="single"/>
+            </w:tcBorders>
+            <w:shd w:fill="#FFFFFF"/>
+            <w:vAlign w:val="center"/>
+          </w:tcPr>
+          <w:p>
+            <w:pPr>
+              <w:pBdr/>
+              <w:spacing w:after="0" w:before="0"/>
+              <w:ind w:right="0" w:left="0"/>
+              <w:jc w:val="left"/>
+            </w:pPr>
+            <w:r>
+              <w:rPr>
+                <w:rFonts w:cs="Helvetica" w:hAnsi="Helvetica" w:ascii="Helvetica"/>
+                <w:color w:val="#000000"/>
+                <w:sz w:val="22"/>
+              </w:rPr>
+              <w:t xml:space="preserve"/>
+            </w:r>
+            <w:r>
+              <w:rPr>
+                <w:rFonts w:cs="Helvetica" w:hAnsi="Helvetica" w:ascii="Helvetica"/>
+                <w:color w:val="#000000"/>
+                <w:sz w:val="22"/>
+              </w:rPr>
               <w:t xml:space="preserve">王美婷</w:t>
-            </w:r>
-          </w:p>
-        </w:tc>
-        <w:tc>
-          <w:tcPr>
-            <w:tcBorders>
-              <w:top w:sz="4" w:color="#000000" w:val="single"/>
-              <w:left w:sz="4" w:color="#000000" w:val="single"/>
-              <w:bottom w:sz="4" w:color="#000000" w:val="single"/>
-              <w:right w:sz="4" w:color="#000000" w:val="single"/>
-            </w:tcBorders>
-            <w:shd w:fill="#FFFFFF"/>
-            <w:vAlign w:val="center"/>
-          </w:tcPr>
-          <w:p>
-            <w:pPr>
-              <w:pBdr/>
-              <w:spacing w:after="0" w:before="0"/>
-              <w:ind w:right="0" w:left="0"/>
-              <w:jc w:val="left"/>
-            </w:pPr>
-            <w:r>
-              <w:rPr>
-                <w:rFonts w:cs="Helvetica" w:hAnsi="Helvetica" w:ascii="Helvetica"/>
-                <w:color w:val="#000000"/>
-                <w:sz w:val="22"/>
-              </w:rPr>
-              <w:t xml:space="preserve"/>
-            </w:r>
-            <w:r>
-              <w:rPr>
-                <w:rFonts w:cs="Helvetica" w:hAnsi="Helvetica" w:ascii="Helvetica"/>
-                <w:color w:val="#000000"/>
-                <w:sz w:val="22"/>
-              </w:rPr>
-              <w:t xml:space="preserve"> </w:t>
-            </w:r>
-          </w:p>
-        </w:tc>
-        <w:tc>
-          <w:tcPr>
-            <w:tcBorders>
-              <w:top w:sz="4" w:color="#000000" w:val="single"/>
-              <w:left w:sz="4" w:color="#000000" w:val="single"/>
-              <w:bottom w:sz="4" w:color="#000000" w:val="single"/>
-              <w:right w:sz="4" w:color="#000000" w:val="single"/>
-            </w:tcBorders>
-            <w:shd w:fill="#FFFFFF"/>
-            <w:vAlign w:val="center"/>
-          </w:tcPr>
-          <w:p>
-            <w:pPr>
-              <w:pBdr/>
-              <w:spacing w:after="0" w:before="0"/>
-              <w:ind w:right="0" w:left="0"/>
-              <w:jc w:val="left"/>
-            </w:pPr>
-            <w:r>
-              <w:rPr>
-                <w:rFonts w:cs="Helvetica" w:hAnsi="Helvetica" w:ascii="Helvetica"/>
-                <w:color w:val="#000000"/>
-                <w:sz w:val="22"/>
-              </w:rPr>
-              <w:t xml:space="preserve"/>
-            </w:r>
-            <w:r>
-              <w:rPr>
-                <w:rFonts w:cs="Helvetica" w:hAnsi="Helvetica" w:ascii="Helvetica"/>
-                <w:color w:val="#000000"/>
-                <w:sz w:val="22"/>
-              </w:rPr>
-              <w:t xml:space="preserve">莊泓叡</w:t>
             </w:r>
           </w:p>
         </w:tc>
@@ -2433,7 +2433,43 @@
                 <w:color w:val="#000000"/>
                 <w:sz w:val="22"/>
               </w:rPr>
-              <w:t xml:space="preserve">吳沛燊</w:t>
+              <w:t xml:space="preserve">李嘉瑋</w:t>
+            </w:r>
+          </w:p>
+        </w:tc>
+        <w:tc>
+          <w:tcPr>
+            <w:tcBorders>
+              <w:top w:sz="4" w:color="#000000" w:val="single"/>
+              <w:left w:sz="4" w:color="#000000" w:val="single"/>
+              <w:bottom w:sz="4" w:color="#000000" w:val="single"/>
+              <w:right w:sz="4" w:color="#000000" w:val="single"/>
+            </w:tcBorders>
+            <w:shd w:fill="#FFFFFF"/>
+            <w:vAlign w:val="center"/>
+          </w:tcPr>
+          <w:p>
+            <w:pPr>
+              <w:pBdr/>
+              <w:spacing w:after="0" w:before="0"/>
+              <w:ind w:right="0" w:left="0"/>
+              <w:jc w:val="left"/>
+            </w:pPr>
+            <w:r>
+              <w:rPr>
+                <w:rFonts w:cs="Helvetica" w:hAnsi="Helvetica" w:ascii="Helvetica"/>
+                <w:color w:val="#000000"/>
+                <w:sz w:val="22"/>
+              </w:rPr>
+              <w:t xml:space="preserve"/>
+            </w:r>
+            <w:r>
+              <w:rPr>
+                <w:rFonts w:cs="Helvetica" w:hAnsi="Helvetica" w:ascii="Helvetica"/>
+                <w:color w:val="#000000"/>
+                <w:sz w:val="22"/>
+              </w:rPr>
+              <w:t xml:space="preserve">施玟瑄</w:t>
             </w:r>
           </w:p>
         </w:tc>
@@ -2542,42 +2578,6 @@
                 <w:sz w:val="22"/>
               </w:rPr>
               <w:t xml:space="preserve">施玟瑄</w:t>
-            </w:r>
-          </w:p>
-        </w:tc>
-        <w:tc>
-          <w:tcPr>
-            <w:tcBorders>
-              <w:top w:sz="4" w:color="#000000" w:val="single"/>
-              <w:left w:sz="4" w:color="#000000" w:val="single"/>
-              <w:bottom w:sz="4" w:color="#000000" w:val="single"/>
-              <w:right w:sz="4" w:color="#000000" w:val="single"/>
-            </w:tcBorders>
-            <w:shd w:fill="#FFFFFF"/>
-            <w:vAlign w:val="center"/>
-          </w:tcPr>
-          <w:p>
-            <w:pPr>
-              <w:pBdr/>
-              <w:spacing w:after="0" w:before="0"/>
-              <w:ind w:right="0" w:left="0"/>
-              <w:jc w:val="left"/>
-            </w:pPr>
-            <w:r>
-              <w:rPr>
-                <w:rFonts w:cs="Helvetica" w:hAnsi="Helvetica" w:ascii="Helvetica"/>
-                <w:color w:val="#000000"/>
-                <w:sz w:val="22"/>
-              </w:rPr>
-              <w:t xml:space="preserve"/>
-            </w:r>
-            <w:r>
-              <w:rPr>
-                <w:rFonts w:cs="Helvetica" w:hAnsi="Helvetica" w:ascii="Helvetica"/>
-                <w:color w:val="#000000"/>
-                <w:sz w:val="22"/>
-              </w:rPr>
-              <w:t xml:space="preserve">涂耿華</w:t>
             </w:r>
           </w:p>
         </w:tc>
@@ -2687,6 +2687,78 @@
                 <w:color w:val="#000000"/>
                 <w:sz w:val="22"/>
               </w:rPr>
+              <w:t xml:space="preserve">陳穎正</w:t>
+            </w:r>
+          </w:p>
+        </w:tc>
+        <w:tc>
+          <w:tcPr>
+            <w:tcBorders>
+              <w:top w:sz="4" w:color="#000000" w:val="single"/>
+              <w:left w:sz="4" w:color="#000000" w:val="single"/>
+              <w:bottom w:sz="4" w:color="#000000" w:val="single"/>
+              <w:right w:sz="4" w:color="#000000" w:val="single"/>
+            </w:tcBorders>
+            <w:shd w:fill="#FFFFFF"/>
+            <w:vAlign w:val="center"/>
+          </w:tcPr>
+          <w:p>
+            <w:pPr>
+              <w:pBdr/>
+              <w:spacing w:after="0" w:before="0"/>
+              <w:ind w:right="0" w:left="0"/>
+              <w:jc w:val="left"/>
+            </w:pPr>
+            <w:r>
+              <w:rPr>
+                <w:rFonts w:cs="Helvetica" w:hAnsi="Helvetica" w:ascii="Helvetica"/>
+                <w:color w:val="#000000"/>
+                <w:sz w:val="22"/>
+              </w:rPr>
+              <w:t xml:space="preserve"/>
+            </w:r>
+            <w:r>
+              <w:rPr>
+                <w:rFonts w:cs="Helvetica" w:hAnsi="Helvetica" w:ascii="Helvetica"/>
+                <w:color w:val="#000000"/>
+                <w:sz w:val="22"/>
+              </w:rPr>
+              <w:t xml:space="preserve">王美婷</w:t>
+            </w:r>
+          </w:p>
+        </w:tc>
+        <w:tc>
+          <w:tcPr>
+            <w:tcBorders>
+              <w:top w:sz="4" w:color="#000000" w:val="single"/>
+              <w:left w:sz="4" w:color="#000000" w:val="single"/>
+              <w:bottom w:sz="4" w:color="#000000" w:val="single"/>
+              <w:right w:sz="4" w:color="#000000" w:val="single"/>
+            </w:tcBorders>
+            <w:shd w:fill="#FFFFFF"/>
+            <w:vAlign w:val="center"/>
+          </w:tcPr>
+          <w:p>
+            <w:pPr>
+              <w:pBdr/>
+              <w:spacing w:after="0" w:before="0"/>
+              <w:ind w:right="0" w:left="0"/>
+              <w:jc w:val="left"/>
+            </w:pPr>
+            <w:r>
+              <w:rPr>
+                <w:rFonts w:cs="Helvetica" w:hAnsi="Helvetica" w:ascii="Helvetica"/>
+                <w:color w:val="#000000"/>
+                <w:sz w:val="22"/>
+              </w:rPr>
+              <w:t xml:space="preserve"/>
+            </w:r>
+            <w:r>
+              <w:rPr>
+                <w:rFonts w:cs="Helvetica" w:hAnsi="Helvetica" w:ascii="Helvetica"/>
+                <w:color w:val="#000000"/>
+                <w:sz w:val="22"/>
+              </w:rPr>
               <w:t xml:space="preserve">涂耿華</w:t>
             </w:r>
           </w:p>
@@ -2723,151 +2795,79 @@
                 <w:color w:val="#000000"/>
                 <w:sz w:val="22"/>
               </w:rPr>
+              <w:t xml:space="preserve">陳穎正</w:t>
+            </w:r>
+          </w:p>
+        </w:tc>
+        <w:tc>
+          <w:tcPr>
+            <w:tcBorders>
+              <w:top w:sz="4" w:color="#000000" w:val="single"/>
+              <w:left w:sz="4" w:color="#000000" w:val="single"/>
+              <w:bottom w:sz="4" w:color="#000000" w:val="single"/>
+              <w:right w:sz="4" w:color="#000000" w:val="single"/>
+            </w:tcBorders>
+            <w:shd w:fill="#FFFFFF"/>
+            <w:vAlign w:val="center"/>
+          </w:tcPr>
+          <w:p>
+            <w:pPr>
+              <w:pBdr/>
+              <w:spacing w:after="0" w:before="0"/>
+              <w:ind w:right="0" w:left="0"/>
+              <w:jc w:val="left"/>
+            </w:pPr>
+            <w:r>
+              <w:rPr>
+                <w:rFonts w:cs="Helvetica" w:hAnsi="Helvetica" w:ascii="Helvetica"/>
+                <w:color w:val="#000000"/>
+                <w:sz w:val="22"/>
+              </w:rPr>
+              <w:t xml:space="preserve"/>
+            </w:r>
+            <w:r>
+              <w:rPr>
+                <w:rFonts w:cs="Helvetica" w:hAnsi="Helvetica" w:ascii="Helvetica"/>
+                <w:color w:val="#000000"/>
+                <w:sz w:val="22"/>
+              </w:rPr>
+              <w:t xml:space="preserve">王美婷</w:t>
+            </w:r>
+          </w:p>
+        </w:tc>
+        <w:tc>
+          <w:tcPr>
+            <w:tcBorders>
+              <w:top w:sz="4" w:color="#000000" w:val="single"/>
+              <w:left w:sz="4" w:color="#000000" w:val="single"/>
+              <w:bottom w:sz="4" w:color="#000000" w:val="single"/>
+              <w:right w:sz="4" w:color="#000000" w:val="single"/>
+            </w:tcBorders>
+            <w:shd w:fill="#FFFFFF"/>
+            <w:vAlign w:val="center"/>
+          </w:tcPr>
+          <w:p>
+            <w:pPr>
+              <w:pBdr/>
+              <w:spacing w:after="0" w:before="0"/>
+              <w:ind w:right="0" w:left="0"/>
+              <w:jc w:val="left"/>
+            </w:pPr>
+            <w:r>
+              <w:rPr>
+                <w:rFonts w:cs="Helvetica" w:hAnsi="Helvetica" w:ascii="Helvetica"/>
+                <w:color w:val="#000000"/>
+                <w:sz w:val="22"/>
+              </w:rPr>
+              <w:t xml:space="preserve"/>
+            </w:r>
+            <w:r>
+              <w:rPr>
+                <w:rFonts w:cs="Helvetica" w:hAnsi="Helvetica" w:ascii="Helvetica"/>
+                <w:color w:val="#000000"/>
+                <w:sz w:val="22"/>
+              </w:rPr>
               <w:t xml:space="preserve">李嘉瑋</w:t>
-            </w:r>
-          </w:p>
-        </w:tc>
-        <w:tc>
-          <w:tcPr>
-            <w:tcBorders>
-              <w:top w:sz="4" w:color="#000000" w:val="single"/>
-              <w:left w:sz="4" w:color="#000000" w:val="single"/>
-              <w:bottom w:sz="4" w:color="#000000" w:val="single"/>
-              <w:right w:sz="4" w:color="#000000" w:val="single"/>
-            </w:tcBorders>
-            <w:shd w:fill="#FFFFFF"/>
-            <w:vAlign w:val="center"/>
-          </w:tcPr>
-          <w:p>
-            <w:pPr>
-              <w:pBdr/>
-              <w:spacing w:after="0" w:before="0"/>
-              <w:ind w:right="0" w:left="0"/>
-              <w:jc w:val="left"/>
-            </w:pPr>
-            <w:r>
-              <w:rPr>
-                <w:rFonts w:cs="Helvetica" w:hAnsi="Helvetica" w:ascii="Helvetica"/>
-                <w:color w:val="#000000"/>
-                <w:sz w:val="22"/>
-              </w:rPr>
-              <w:t xml:space="preserve"/>
-            </w:r>
-            <w:r>
-              <w:rPr>
-                <w:rFonts w:cs="Helvetica" w:hAnsi="Helvetica" w:ascii="Helvetica"/>
-                <w:color w:val="#000000"/>
-                <w:sz w:val="22"/>
-              </w:rPr>
-              <w:t xml:space="preserve">許承嵐</w:t>
-            </w:r>
-          </w:p>
-        </w:tc>
-        <w:tc>
-          <w:tcPr>
-            <w:tcBorders>
-              <w:top w:sz="4" w:color="#000000" w:val="single"/>
-              <w:left w:sz="4" w:color="#000000" w:val="single"/>
-              <w:bottom w:sz="4" w:color="#000000" w:val="single"/>
-              <w:right w:sz="4" w:color="#000000" w:val="single"/>
-            </w:tcBorders>
-            <w:shd w:fill="#FFFFFF"/>
-            <w:vAlign w:val="center"/>
-          </w:tcPr>
-          <w:p>
-            <w:pPr>
-              <w:pBdr/>
-              <w:spacing w:after="0" w:before="0"/>
-              <w:ind w:right="0" w:left="0"/>
-              <w:jc w:val="left"/>
-            </w:pPr>
-            <w:r>
-              <w:rPr>
-                <w:rFonts w:cs="Helvetica" w:hAnsi="Helvetica" w:ascii="Helvetica"/>
-                <w:color w:val="#000000"/>
-                <w:sz w:val="22"/>
-              </w:rPr>
-              <w:t xml:space="preserve"/>
-            </w:r>
-            <w:r>
-              <w:rPr>
-                <w:rFonts w:cs="Helvetica" w:hAnsi="Helvetica" w:ascii="Helvetica"/>
-                <w:color w:val="#000000"/>
-                <w:sz w:val="22"/>
-              </w:rPr>
-              <w:t xml:space="preserve">鄭宇軒</w:t>
-            </w:r>
-          </w:p>
-        </w:tc>
-        <w:tc>
-          <w:tcPr>
-            <w:tcBorders>
-              <w:top w:sz="4" w:color="#000000" w:val="single"/>
-              <w:left w:sz="4" w:color="#000000" w:val="single"/>
-              <w:bottom w:sz="4" w:color="#000000" w:val="single"/>
-              <w:right w:sz="4" w:color="#000000" w:val="single"/>
-            </w:tcBorders>
-            <w:shd w:fill="#FFFFFF"/>
-            <w:vAlign w:val="center"/>
-          </w:tcPr>
-          <w:p>
-            <w:pPr>
-              <w:pBdr/>
-              <w:spacing w:after="0" w:before="0"/>
-              <w:ind w:right="0" w:left="0"/>
-              <w:jc w:val="left"/>
-            </w:pPr>
-            <w:r>
-              <w:rPr>
-                <w:rFonts w:cs="Helvetica" w:hAnsi="Helvetica" w:ascii="Helvetica"/>
-                <w:color w:val="#000000"/>
-                <w:sz w:val="22"/>
-              </w:rPr>
-              <w:t xml:space="preserve"/>
-            </w:r>
-            <w:r>
-              <w:rPr>
-                <w:rFonts w:cs="Helvetica" w:hAnsi="Helvetica" w:ascii="Helvetica"/>
-                <w:color w:val="#000000"/>
-                <w:sz w:val="22"/>
-              </w:rPr>
-              <w:t xml:space="preserve">李嘉瑋</w:t>
-            </w:r>
-          </w:p>
-        </w:tc>
-        <w:tc>
-          <w:tcPr>
-            <w:tcBorders>
-              <w:top w:sz="4" w:color="#000000" w:val="single"/>
-              <w:left w:sz="4" w:color="#000000" w:val="single"/>
-              <w:bottom w:sz="4" w:color="#000000" w:val="single"/>
-              <w:right w:sz="4" w:color="#000000" w:val="single"/>
-            </w:tcBorders>
-            <w:shd w:fill="#FFFFFF"/>
-            <w:vAlign w:val="center"/>
-          </w:tcPr>
-          <w:p>
-            <w:pPr>
-              <w:pBdr/>
-              <w:spacing w:after="0" w:before="0"/>
-              <w:ind w:right="0" w:left="0"/>
-              <w:jc w:val="left"/>
-            </w:pPr>
-            <w:r>
-              <w:rPr>
-                <w:rFonts w:cs="Helvetica" w:hAnsi="Helvetica" w:ascii="Helvetica"/>
-                <w:color w:val="#000000"/>
-                <w:sz w:val="22"/>
-              </w:rPr>
-              <w:t xml:space="preserve"/>
-            </w:r>
-            <w:r>
-              <w:rPr>
-                <w:rFonts w:cs="Helvetica" w:hAnsi="Helvetica" w:ascii="Helvetica"/>
-                <w:color w:val="#000000"/>
-                <w:sz w:val="22"/>
-              </w:rPr>
-              <w:t xml:space="preserve">王欣宜</w:t>
             </w:r>
           </w:p>
         </w:tc>
@@ -3267,6 +3267,114 @@
                 <w:color w:val="#000000"/>
                 <w:sz w:val="22"/>
               </w:rPr>
+              <w:t xml:space="preserve">張永佳</w:t>
+            </w:r>
+          </w:p>
+        </w:tc>
+        <w:tc>
+          <w:tcPr>
+            <w:tcBorders>
+              <w:top w:sz="4" w:color="#000000" w:val="single"/>
+              <w:left w:sz="4" w:color="#000000" w:val="single"/>
+              <w:bottom w:sz="4" w:color="#000000" w:val="single"/>
+              <w:right w:sz="4" w:color="#000000" w:val="single"/>
+            </w:tcBorders>
+            <w:shd w:fill="#FFFFFF"/>
+            <w:vAlign w:val="center"/>
+          </w:tcPr>
+          <w:p>
+            <w:pPr>
+              <w:pBdr/>
+              <w:spacing w:after="0" w:before="0"/>
+              <w:ind w:right="0" w:left="0"/>
+              <w:jc w:val="left"/>
+            </w:pPr>
+            <w:r>
+              <w:rPr>
+                <w:rFonts w:cs="Helvetica" w:hAnsi="Helvetica" w:ascii="Helvetica"/>
+                <w:color w:val="#000000"/>
+                <w:sz w:val="22"/>
+              </w:rPr>
+              <w:t xml:space="preserve"/>
+            </w:r>
+            <w:r>
+              <w:rPr>
+                <w:rFonts w:cs="Helvetica" w:hAnsi="Helvetica" w:ascii="Helvetica"/>
+                <w:color w:val="#000000"/>
+                <w:sz w:val="22"/>
+              </w:rPr>
+              <w:t xml:space="preserve"> </w:t>
+            </w:r>
+          </w:p>
+        </w:tc>
+        <w:tc>
+          <w:tcPr>
+            <w:tcBorders>
+              <w:top w:sz="4" w:color="#000000" w:val="single"/>
+              <w:left w:sz="4" w:color="#000000" w:val="single"/>
+              <w:bottom w:sz="4" w:color="#000000" w:val="single"/>
+              <w:right w:sz="4" w:color="#000000" w:val="single"/>
+            </w:tcBorders>
+            <w:shd w:fill="#FFFFFF"/>
+            <w:vAlign w:val="center"/>
+          </w:tcPr>
+          <w:p>
+            <w:pPr>
+              <w:pBdr/>
+              <w:spacing w:after="0" w:before="0"/>
+              <w:ind w:right="0" w:left="0"/>
+              <w:jc w:val="left"/>
+            </w:pPr>
+            <w:r>
+              <w:rPr>
+                <w:rFonts w:cs="Helvetica" w:hAnsi="Helvetica" w:ascii="Helvetica"/>
+                <w:color w:val="#000000"/>
+                <w:sz w:val="22"/>
+              </w:rPr>
+              <w:t xml:space="preserve"/>
+            </w:r>
+            <w:r>
+              <w:rPr>
+                <w:rFonts w:cs="Helvetica" w:hAnsi="Helvetica" w:ascii="Helvetica"/>
+                <w:color w:val="#000000"/>
+                <w:sz w:val="22"/>
+              </w:rPr>
+              <w:t xml:space="preserve">莊泓叡</w:t>
+            </w:r>
+          </w:p>
+        </w:tc>
+        <w:tc>
+          <w:tcPr>
+            <w:tcBorders>
+              <w:top w:sz="4" w:color="#000000" w:val="single"/>
+              <w:left w:sz="4" w:color="#000000" w:val="single"/>
+              <w:bottom w:sz="4" w:color="#000000" w:val="single"/>
+              <w:right w:sz="4" w:color="#000000" w:val="single"/>
+            </w:tcBorders>
+            <w:shd w:fill="#FFFFFF"/>
+            <w:vAlign w:val="center"/>
+          </w:tcPr>
+          <w:p>
+            <w:pPr>
+              <w:pBdr/>
+              <w:spacing w:after="0" w:before="0"/>
+              <w:ind w:right="0" w:left="0"/>
+              <w:jc w:val="left"/>
+            </w:pPr>
+            <w:r>
+              <w:rPr>
+                <w:rFonts w:cs="Helvetica" w:hAnsi="Helvetica" w:ascii="Helvetica"/>
+                <w:color w:val="#000000"/>
+                <w:sz w:val="22"/>
+              </w:rPr>
+              <w:t xml:space="preserve"/>
+            </w:r>
+            <w:r>
+              <w:rPr>
+                <w:rFonts w:cs="Helvetica" w:hAnsi="Helvetica" w:ascii="Helvetica"/>
+                <w:color w:val="#000000"/>
+                <w:sz w:val="22"/>
+              </w:rPr>
               <w:t xml:space="preserve">鄭宇軒</w:t>
             </w:r>
           </w:p>
@@ -3303,7 +3411,7 @@
                 <w:color w:val="#000000"/>
                 <w:sz w:val="22"/>
               </w:rPr>
-              <w:t xml:space="preserve">張永佳</w:t>
+              <w:t xml:space="preserve"> </w:t>
             </w:r>
           </w:p>
         </w:tc>
@@ -3340,114 +3448,6 @@
                 <w:sz w:val="22"/>
               </w:rPr>
               <w:t xml:space="preserve">王美婷</w:t>
-            </w:r>
-          </w:p>
-        </w:tc>
-        <w:tc>
-          <w:tcPr>
-            <w:tcBorders>
-              <w:top w:sz="4" w:color="#000000" w:val="single"/>
-              <w:left w:sz="4" w:color="#000000" w:val="single"/>
-              <w:bottom w:sz="4" w:color="#000000" w:val="single"/>
-              <w:right w:sz="4" w:color="#000000" w:val="single"/>
-            </w:tcBorders>
-            <w:shd w:fill="#FFFFFF"/>
-            <w:vAlign w:val="center"/>
-          </w:tcPr>
-          <w:p>
-            <w:pPr>
-              <w:pBdr/>
-              <w:spacing w:after="0" w:before="0"/>
-              <w:ind w:right="0" w:left="0"/>
-              <w:jc w:val="left"/>
-            </w:pPr>
-            <w:r>
-              <w:rPr>
-                <w:rFonts w:cs="Helvetica" w:hAnsi="Helvetica" w:ascii="Helvetica"/>
-                <w:color w:val="#000000"/>
-                <w:sz w:val="22"/>
-              </w:rPr>
-              <w:t xml:space="preserve"/>
-            </w:r>
-            <w:r>
-              <w:rPr>
-                <w:rFonts w:cs="Helvetica" w:hAnsi="Helvetica" w:ascii="Helvetica"/>
-                <w:color w:val="#000000"/>
-                <w:sz w:val="22"/>
-              </w:rPr>
-              <w:t xml:space="preserve"> </w:t>
-            </w:r>
-          </w:p>
-        </w:tc>
-        <w:tc>
-          <w:tcPr>
-            <w:tcBorders>
-              <w:top w:sz="4" w:color="#000000" w:val="single"/>
-              <w:left w:sz="4" w:color="#000000" w:val="single"/>
-              <w:bottom w:sz="4" w:color="#000000" w:val="single"/>
-              <w:right w:sz="4" w:color="#000000" w:val="single"/>
-            </w:tcBorders>
-            <w:shd w:fill="#FFFFFF"/>
-            <w:vAlign w:val="center"/>
-          </w:tcPr>
-          <w:p>
-            <w:pPr>
-              <w:pBdr/>
-              <w:spacing w:after="0" w:before="0"/>
-              <w:ind w:right="0" w:left="0"/>
-              <w:jc w:val="left"/>
-            </w:pPr>
-            <w:r>
-              <w:rPr>
-                <w:rFonts w:cs="Helvetica" w:hAnsi="Helvetica" w:ascii="Helvetica"/>
-                <w:color w:val="#000000"/>
-                <w:sz w:val="22"/>
-              </w:rPr>
-              <w:t xml:space="preserve"/>
-            </w:r>
-            <w:r>
-              <w:rPr>
-                <w:rFonts w:cs="Helvetica" w:hAnsi="Helvetica" w:ascii="Helvetica"/>
-                <w:color w:val="#000000"/>
-                <w:sz w:val="22"/>
-              </w:rPr>
-              <w:t xml:space="preserve">張永佳</w:t>
-            </w:r>
-          </w:p>
-        </w:tc>
-        <w:tc>
-          <w:tcPr>
-            <w:tcBorders>
-              <w:top w:sz="4" w:color="#000000" w:val="single"/>
-              <w:left w:sz="4" w:color="#000000" w:val="single"/>
-              <w:bottom w:sz="4" w:color="#000000" w:val="single"/>
-              <w:right w:sz="4" w:color="#000000" w:val="single"/>
-            </w:tcBorders>
-            <w:shd w:fill="#FFFFFF"/>
-            <w:vAlign w:val="center"/>
-          </w:tcPr>
-          <w:p>
-            <w:pPr>
-              <w:pBdr/>
-              <w:spacing w:after="0" w:before="0"/>
-              <w:ind w:right="0" w:left="0"/>
-              <w:jc w:val="left"/>
-            </w:pPr>
-            <w:r>
-              <w:rPr>
-                <w:rFonts w:cs="Helvetica" w:hAnsi="Helvetica" w:ascii="Helvetica"/>
-                <w:color w:val="#000000"/>
-                <w:sz w:val="22"/>
-              </w:rPr>
-              <w:t xml:space="preserve"/>
-            </w:r>
-            <w:r>
-              <w:rPr>
-                <w:rFonts w:cs="Helvetica" w:hAnsi="Helvetica" w:ascii="Helvetica"/>
-                <w:color w:val="#000000"/>
-                <w:sz w:val="22"/>
-              </w:rPr>
-              <w:t xml:space="preserve"> </w:t>
             </w:r>
           </w:p>
         </w:tc>
@@ -4173,7 +4173,115 @@
                 <w:color w:val="#000000"/>
                 <w:sz w:val="22"/>
               </w:rPr>
-              <w:t xml:space="preserve">陳穎正</w:t>
+              <w:t xml:space="preserve">吳沛燊</w:t>
+            </w:r>
+          </w:p>
+        </w:tc>
+        <w:tc>
+          <w:tcPr>
+            <w:tcBorders>
+              <w:top w:sz="4" w:color="#000000" w:val="single"/>
+              <w:left w:sz="4" w:color="#000000" w:val="single"/>
+              <w:bottom w:sz="4" w:color="#000000" w:val="single"/>
+              <w:right w:sz="4" w:color="#000000" w:val="single"/>
+            </w:tcBorders>
+            <w:shd w:fill="#FFFFFF"/>
+            <w:vAlign w:val="center"/>
+          </w:tcPr>
+          <w:p>
+            <w:pPr>
+              <w:pBdr/>
+              <w:spacing w:after="0" w:before="0"/>
+              <w:ind w:right="0" w:left="0"/>
+              <w:jc w:val="left"/>
+            </w:pPr>
+            <w:r>
+              <w:rPr>
+                <w:rFonts w:cs="Helvetica" w:hAnsi="Helvetica" w:ascii="Helvetica"/>
+                <w:color w:val="#000000"/>
+                <w:sz w:val="22"/>
+              </w:rPr>
+              <w:t xml:space="preserve"/>
+            </w:r>
+            <w:r>
+              <w:rPr>
+                <w:rFonts w:cs="Helvetica" w:hAnsi="Helvetica" w:ascii="Helvetica"/>
+                <w:color w:val="#000000"/>
+                <w:sz w:val="22"/>
+              </w:rPr>
+              <w:t xml:space="preserve">許承嵐</w:t>
+            </w:r>
+          </w:p>
+        </w:tc>
+        <w:tc>
+          <w:tcPr>
+            <w:tcBorders>
+              <w:top w:sz="4" w:color="#000000" w:val="single"/>
+              <w:left w:sz="4" w:color="#000000" w:val="single"/>
+              <w:bottom w:sz="4" w:color="#000000" w:val="single"/>
+              <w:right w:sz="4" w:color="#000000" w:val="single"/>
+            </w:tcBorders>
+            <w:shd w:fill="#FFFFFF"/>
+            <w:vAlign w:val="center"/>
+          </w:tcPr>
+          <w:p>
+            <w:pPr>
+              <w:pBdr/>
+              <w:spacing w:after="0" w:before="0"/>
+              <w:ind w:right="0" w:left="0"/>
+              <w:jc w:val="left"/>
+            </w:pPr>
+            <w:r>
+              <w:rPr>
+                <w:rFonts w:cs="Helvetica" w:hAnsi="Helvetica" w:ascii="Helvetica"/>
+                <w:color w:val="#000000"/>
+                <w:sz w:val="22"/>
+              </w:rPr>
+              <w:t xml:space="preserve"/>
+            </w:r>
+            <w:r>
+              <w:rPr>
+                <w:rFonts w:cs="Helvetica" w:hAnsi="Helvetica" w:ascii="Helvetica"/>
+                <w:color w:val="#000000"/>
+                <w:sz w:val="22"/>
+              </w:rPr>
+              <w:t xml:space="preserve">吳沛燊</w:t>
+            </w:r>
+          </w:p>
+        </w:tc>
+        <w:tc>
+          <w:tcPr>
+            <w:tcBorders>
+              <w:top w:sz="4" w:color="#000000" w:val="single"/>
+              <w:left w:sz="4" w:color="#000000" w:val="single"/>
+              <w:bottom w:sz="4" w:color="#000000" w:val="single"/>
+              <w:right w:sz="4" w:color="#000000" w:val="single"/>
+            </w:tcBorders>
+            <w:shd w:fill="#FFFFFF"/>
+            <w:vAlign w:val="center"/>
+          </w:tcPr>
+          <w:p>
+            <w:pPr>
+              <w:pBdr/>
+              <w:spacing w:after="0" w:before="0"/>
+              <w:ind w:right="0" w:left="0"/>
+              <w:jc w:val="left"/>
+            </w:pPr>
+            <w:r>
+              <w:rPr>
+                <w:rFonts w:cs="Helvetica" w:hAnsi="Helvetica" w:ascii="Helvetica"/>
+                <w:color w:val="#000000"/>
+                <w:sz w:val="22"/>
+              </w:rPr>
+              <w:t xml:space="preserve"/>
+            </w:r>
+            <w:r>
+              <w:rPr>
+                <w:rFonts w:cs="Helvetica" w:hAnsi="Helvetica" w:ascii="Helvetica"/>
+                <w:color w:val="#000000"/>
+                <w:sz w:val="22"/>
+              </w:rPr>
+              <w:t xml:space="preserve">陳彥誌</w:t>
             </w:r>
           </w:p>
         </w:tc>
@@ -4245,115 +4353,7 @@
                 <w:color w:val="#000000"/>
                 <w:sz w:val="22"/>
               </w:rPr>
-              <w:t xml:space="preserve">陳彥誌</w:t>
-            </w:r>
-          </w:p>
-        </w:tc>
-        <w:tc>
-          <w:tcPr>
-            <w:tcBorders>
-              <w:top w:sz="4" w:color="#000000" w:val="single"/>
-              <w:left w:sz="4" w:color="#000000" w:val="single"/>
-              <w:bottom w:sz="4" w:color="#000000" w:val="single"/>
-              <w:right w:sz="4" w:color="#000000" w:val="single"/>
-            </w:tcBorders>
-            <w:shd w:fill="#FFFFFF"/>
-            <w:vAlign w:val="center"/>
-          </w:tcPr>
-          <w:p>
-            <w:pPr>
-              <w:pBdr/>
-              <w:spacing w:after="0" w:before="0"/>
-              <w:ind w:right="0" w:left="0"/>
-              <w:jc w:val="left"/>
-            </w:pPr>
-            <w:r>
-              <w:rPr>
-                <w:rFonts w:cs="Helvetica" w:hAnsi="Helvetica" w:ascii="Helvetica"/>
-                <w:color w:val="#000000"/>
-                <w:sz w:val="22"/>
-              </w:rPr>
-              <w:t xml:space="preserve"/>
-            </w:r>
-            <w:r>
-              <w:rPr>
-                <w:rFonts w:cs="Helvetica" w:hAnsi="Helvetica" w:ascii="Helvetica"/>
-                <w:color w:val="#000000"/>
-                <w:sz w:val="22"/>
-              </w:rPr>
-              <w:t xml:space="preserve">陳穎正</w:t>
-            </w:r>
-          </w:p>
-        </w:tc>
-        <w:tc>
-          <w:tcPr>
-            <w:tcBorders>
-              <w:top w:sz="4" w:color="#000000" w:val="single"/>
-              <w:left w:sz="4" w:color="#000000" w:val="single"/>
-              <w:bottom w:sz="4" w:color="#000000" w:val="single"/>
-              <w:right w:sz="4" w:color="#000000" w:val="single"/>
-            </w:tcBorders>
-            <w:shd w:fill="#FFFFFF"/>
-            <w:vAlign w:val="center"/>
-          </w:tcPr>
-          <w:p>
-            <w:pPr>
-              <w:pBdr/>
-              <w:spacing w:after="0" w:before="0"/>
-              <w:ind w:right="0" w:left="0"/>
-              <w:jc w:val="left"/>
-            </w:pPr>
-            <w:r>
-              <w:rPr>
-                <w:rFonts w:cs="Helvetica" w:hAnsi="Helvetica" w:ascii="Helvetica"/>
-                <w:color w:val="#000000"/>
-                <w:sz w:val="22"/>
-              </w:rPr>
-              <w:t xml:space="preserve"/>
-            </w:r>
-            <w:r>
-              <w:rPr>
-                <w:rFonts w:cs="Helvetica" w:hAnsi="Helvetica" w:ascii="Helvetica"/>
-                <w:color w:val="#000000"/>
-                <w:sz w:val="22"/>
-              </w:rPr>
-              <w:t xml:space="preserve">廖峻立</w:t>
-            </w:r>
-          </w:p>
-        </w:tc>
-        <w:tc>
-          <w:tcPr>
-            <w:tcBorders>
-              <w:top w:sz="4" w:color="#000000" w:val="single"/>
-              <w:left w:sz="4" w:color="#000000" w:val="single"/>
-              <w:bottom w:sz="4" w:color="#000000" w:val="single"/>
-              <w:right w:sz="4" w:color="#000000" w:val="single"/>
-            </w:tcBorders>
-            <w:shd w:fill="#FFFFFF"/>
-            <w:vAlign w:val="center"/>
-          </w:tcPr>
-          <w:p>
-            <w:pPr>
-              <w:pBdr/>
-              <w:spacing w:after="0" w:before="0"/>
-              <w:ind w:right="0" w:left="0"/>
-              <w:jc w:val="left"/>
-            </w:pPr>
-            <w:r>
-              <w:rPr>
-                <w:rFonts w:cs="Helvetica" w:hAnsi="Helvetica" w:ascii="Helvetica"/>
-                <w:color w:val="#000000"/>
-                <w:sz w:val="22"/>
-              </w:rPr>
-              <w:t xml:space="preserve"/>
-            </w:r>
-            <w:r>
-              <w:rPr>
-                <w:rFonts w:cs="Helvetica" w:hAnsi="Helvetica" w:ascii="Helvetica"/>
-                <w:color w:val="#000000"/>
-                <w:sz w:val="22"/>
-              </w:rPr>
-              <w:t xml:space="preserve">施玟瑄</w:t>
+              <w:t xml:space="preserve">涂耿華</w:t>
             </w:r>
           </w:p>
         </w:tc>
@@ -4427,6 +4427,42 @@
                 <w:color w:val="#000000"/>
                 <w:sz w:val="22"/>
               </w:rPr>
+              <w:t xml:space="preserve">莊泓叡</w:t>
+            </w:r>
+          </w:p>
+        </w:tc>
+        <w:tc>
+          <w:tcPr>
+            <w:tcBorders>
+              <w:top w:sz="4" w:color="#000000" w:val="single"/>
+              <w:left w:sz="4" w:color="#000000" w:val="single"/>
+              <w:bottom w:sz="4" w:color="#000000" w:val="single"/>
+              <w:right w:sz="4" w:color="#000000" w:val="single"/>
+            </w:tcBorders>
+            <w:shd w:fill="#FFFFFF"/>
+            <w:vAlign w:val="center"/>
+          </w:tcPr>
+          <w:p>
+            <w:pPr>
+              <w:pBdr/>
+              <w:spacing w:after="0" w:before="0"/>
+              <w:ind w:right="0" w:left="0"/>
+              <w:jc w:val="left"/>
+            </w:pPr>
+            <w:r>
+              <w:rPr>
+                <w:rFonts w:cs="Helvetica" w:hAnsi="Helvetica" w:ascii="Helvetica"/>
+                <w:color w:val="#000000"/>
+                <w:sz w:val="22"/>
+              </w:rPr>
+              <w:t xml:space="preserve"/>
+            </w:r>
+            <w:r>
+              <w:rPr>
+                <w:rFonts w:cs="Helvetica" w:hAnsi="Helvetica" w:ascii="Helvetica"/>
+                <w:color w:val="#000000"/>
+                <w:sz w:val="22"/>
+              </w:rPr>
               <w:t xml:space="preserve">馮仕豪</w:t>
             </w:r>
           </w:p>
@@ -4463,115 +4499,7 @@
                 <w:color w:val="#000000"/>
                 <w:sz w:val="22"/>
               </w:rPr>
-              <w:t xml:space="preserve">張永佳</w:t>
-            </w:r>
-          </w:p>
-        </w:tc>
-        <w:tc>
-          <w:tcPr>
-            <w:tcBorders>
-              <w:top w:sz="4" w:color="#000000" w:val="single"/>
-              <w:left w:sz="4" w:color="#000000" w:val="single"/>
-              <w:bottom w:sz="4" w:color="#000000" w:val="single"/>
-              <w:right w:sz="4" w:color="#000000" w:val="single"/>
-            </w:tcBorders>
-            <w:shd w:fill="#FFFFFF"/>
-            <w:vAlign w:val="center"/>
-          </w:tcPr>
-          <w:p>
-            <w:pPr>
-              <w:pBdr/>
-              <w:spacing w:after="0" w:before="0"/>
-              <w:ind w:right="0" w:left="0"/>
-              <w:jc w:val="left"/>
-            </w:pPr>
-            <w:r>
-              <w:rPr>
-                <w:rFonts w:cs="Helvetica" w:hAnsi="Helvetica" w:ascii="Helvetica"/>
-                <w:color w:val="#000000"/>
-                <w:sz w:val="22"/>
-              </w:rPr>
-              <w:t xml:space="preserve"/>
-            </w:r>
-            <w:r>
-              <w:rPr>
-                <w:rFonts w:cs="Helvetica" w:hAnsi="Helvetica" w:ascii="Helvetica"/>
-                <w:color w:val="#000000"/>
-                <w:sz w:val="22"/>
-              </w:rPr>
-              <w:t xml:space="preserve">吳沛燊</w:t>
-            </w:r>
-          </w:p>
-        </w:tc>
-        <w:tc>
-          <w:tcPr>
-            <w:tcBorders>
-              <w:top w:sz="4" w:color="#000000" w:val="single"/>
-              <w:left w:sz="4" w:color="#000000" w:val="single"/>
-              <w:bottom w:sz="4" w:color="#000000" w:val="single"/>
-              <w:right w:sz="4" w:color="#000000" w:val="single"/>
-            </w:tcBorders>
-            <w:shd w:fill="#FFFFFF"/>
-            <w:vAlign w:val="center"/>
-          </w:tcPr>
-          <w:p>
-            <w:pPr>
-              <w:pBdr/>
-              <w:spacing w:after="0" w:before="0"/>
-              <w:ind w:right="0" w:left="0"/>
-              <w:jc w:val="left"/>
-            </w:pPr>
-            <w:r>
-              <w:rPr>
-                <w:rFonts w:cs="Helvetica" w:hAnsi="Helvetica" w:ascii="Helvetica"/>
-                <w:color w:val="#000000"/>
-                <w:sz w:val="22"/>
-              </w:rPr>
-              <w:t xml:space="preserve"/>
-            </w:r>
-            <w:r>
-              <w:rPr>
-                <w:rFonts w:cs="Helvetica" w:hAnsi="Helvetica" w:ascii="Helvetica"/>
-                <w:color w:val="#000000"/>
-                <w:sz w:val="22"/>
-              </w:rPr>
-              <w:t xml:space="preserve">馮仕豪</w:t>
-            </w:r>
-          </w:p>
-        </w:tc>
-        <w:tc>
-          <w:tcPr>
-            <w:tcBorders>
-              <w:top w:sz="4" w:color="#000000" w:val="single"/>
-              <w:left w:sz="4" w:color="#000000" w:val="single"/>
-              <w:bottom w:sz="4" w:color="#000000" w:val="single"/>
-              <w:right w:sz="4" w:color="#000000" w:val="single"/>
-            </w:tcBorders>
-            <w:shd w:fill="#FFFFFF"/>
-            <w:vAlign w:val="center"/>
-          </w:tcPr>
-          <w:p>
-            <w:pPr>
-              <w:pBdr/>
-              <w:spacing w:after="0" w:before="0"/>
-              <w:ind w:right="0" w:left="0"/>
-              <w:jc w:val="left"/>
-            </w:pPr>
-            <w:r>
-              <w:rPr>
-                <w:rFonts w:cs="Helvetica" w:hAnsi="Helvetica" w:ascii="Helvetica"/>
-                <w:color w:val="#000000"/>
-                <w:sz w:val="22"/>
-              </w:rPr>
-              <w:t xml:space="preserve"/>
-            </w:r>
-            <w:r>
-              <w:rPr>
-                <w:rFonts w:cs="Helvetica" w:hAnsi="Helvetica" w:ascii="Helvetica"/>
-                <w:color w:val="#000000"/>
-                <w:sz w:val="22"/>
-              </w:rPr>
-              <w:t xml:space="preserve">莊泓叡</w:t>
+              <w:t xml:space="preserve">涂耿華</w:t>
             </w:r>
           </w:p>
         </w:tc>
@@ -4643,7 +4571,79 @@
                 <w:color w:val="#000000"/>
                 <w:sz w:val="22"/>
               </w:rPr>
-              <w:t xml:space="preserve">馮仕豪</w:t>
+              <w:t xml:space="preserve">陳穎正</w:t>
+            </w:r>
+          </w:p>
+        </w:tc>
+        <w:tc>
+          <w:tcPr>
+            <w:tcBorders>
+              <w:top w:sz="4" w:color="#000000" w:val="single"/>
+              <w:left w:sz="4" w:color="#000000" w:val="single"/>
+              <w:bottom w:sz="4" w:color="#000000" w:val="single"/>
+              <w:right w:sz="4" w:color="#000000" w:val="single"/>
+            </w:tcBorders>
+            <w:shd w:fill="#FFFFFF"/>
+            <w:vAlign w:val="center"/>
+          </w:tcPr>
+          <w:p>
+            <w:pPr>
+              <w:pBdr/>
+              <w:spacing w:after="0" w:before="0"/>
+              <w:ind w:right="0" w:left="0"/>
+              <w:jc w:val="left"/>
+            </w:pPr>
+            <w:r>
+              <w:rPr>
+                <w:rFonts w:cs="Helvetica" w:hAnsi="Helvetica" w:ascii="Helvetica"/>
+                <w:color w:val="#000000"/>
+                <w:sz w:val="22"/>
+              </w:rPr>
+              <w:t xml:space="preserve"/>
+            </w:r>
+            <w:r>
+              <w:rPr>
+                <w:rFonts w:cs="Helvetica" w:hAnsi="Helvetica" w:ascii="Helvetica"/>
+                <w:color w:val="#000000"/>
+                <w:sz w:val="22"/>
+              </w:rPr>
+              <w:t xml:space="preserve">王欣宜</w:t>
+            </w:r>
+          </w:p>
+        </w:tc>
+        <w:tc>
+          <w:tcPr>
+            <w:tcBorders>
+              <w:top w:sz="4" w:color="#000000" w:val="single"/>
+              <w:left w:sz="4" w:color="#000000" w:val="single"/>
+              <w:bottom w:sz="4" w:color="#000000" w:val="single"/>
+              <w:right w:sz="4" w:color="#000000" w:val="single"/>
+            </w:tcBorders>
+            <w:shd w:fill="#FFFFFF"/>
+            <w:vAlign w:val="center"/>
+          </w:tcPr>
+          <w:p>
+            <w:pPr>
+              <w:pBdr/>
+              <w:spacing w:after="0" w:before="0"/>
+              <w:ind w:right="0" w:left="0"/>
+              <w:jc w:val="left"/>
+            </w:pPr>
+            <w:r>
+              <w:rPr>
+                <w:rFonts w:cs="Helvetica" w:hAnsi="Helvetica" w:ascii="Helvetica"/>
+                <w:color w:val="#000000"/>
+                <w:sz w:val="22"/>
+              </w:rPr>
+              <w:t xml:space="preserve"/>
+            </w:r>
+            <w:r>
+              <w:rPr>
+                <w:rFonts w:cs="Helvetica" w:hAnsi="Helvetica" w:ascii="Helvetica"/>
+                <w:color w:val="#000000"/>
+                <w:sz w:val="22"/>
+              </w:rPr>
+              <w:t xml:space="preserve">鄭宇軒</w:t>
             </w:r>
           </w:p>
         </w:tc>
@@ -5007,42 +5007,6 @@
                 <w:color w:val="#000000"/>
                 <w:sz w:val="22"/>
               </w:rPr>
-              <w:t xml:space="preserve">王欣宜</w:t>
-            </w:r>
-          </w:p>
-        </w:tc>
-        <w:tc>
-          <w:tcPr>
-            <w:tcBorders>
-              <w:top w:sz="4" w:color="#000000" w:val="single"/>
-              <w:left w:sz="4" w:color="#000000" w:val="single"/>
-              <w:bottom w:sz="4" w:color="#000000" w:val="single"/>
-              <w:right w:sz="4" w:color="#000000" w:val="single"/>
-            </w:tcBorders>
-            <w:shd w:fill="#FFFFFF"/>
-            <w:vAlign w:val="center"/>
-          </w:tcPr>
-          <w:p>
-            <w:pPr>
-              <w:pBdr/>
-              <w:spacing w:after="0" w:before="0"/>
-              <w:ind w:right="0" w:left="0"/>
-              <w:jc w:val="left"/>
-            </w:pPr>
-            <w:r>
-              <w:rPr>
-                <w:rFonts w:cs="Helvetica" w:hAnsi="Helvetica" w:ascii="Helvetica"/>
-                <w:color w:val="#000000"/>
-                <w:sz w:val="22"/>
-              </w:rPr>
-              <w:t xml:space="preserve"/>
-            </w:r>
-            <w:r>
-              <w:rPr>
-                <w:rFonts w:cs="Helvetica" w:hAnsi="Helvetica" w:ascii="Helvetica"/>
-                <w:color w:val="#000000"/>
-                <w:sz w:val="22"/>
-              </w:rPr>
               <w:t xml:space="preserve"> </w:t>
             </w:r>
           </w:p>
@@ -5079,6 +5043,42 @@
                 <w:color w:val="#000000"/>
                 <w:sz w:val="22"/>
               </w:rPr>
+              <w:t xml:space="preserve">王美婷</w:t>
+            </w:r>
+          </w:p>
+        </w:tc>
+        <w:tc>
+          <w:tcPr>
+            <w:tcBorders>
+              <w:top w:sz="4" w:color="#000000" w:val="single"/>
+              <w:left w:sz="4" w:color="#000000" w:val="single"/>
+              <w:bottom w:sz="4" w:color="#000000" w:val="single"/>
+              <w:right w:sz="4" w:color="#000000" w:val="single"/>
+            </w:tcBorders>
+            <w:shd w:fill="#FFFFFF"/>
+            <w:vAlign w:val="center"/>
+          </w:tcPr>
+          <w:p>
+            <w:pPr>
+              <w:pBdr/>
+              <w:spacing w:after="0" w:before="0"/>
+              <w:ind w:right="0" w:left="0"/>
+              <w:jc w:val="left"/>
+            </w:pPr>
+            <w:r>
+              <w:rPr>
+                <w:rFonts w:cs="Helvetica" w:hAnsi="Helvetica" w:ascii="Helvetica"/>
+                <w:color w:val="#000000"/>
+                <w:sz w:val="22"/>
+              </w:rPr>
+              <w:t xml:space="preserve"/>
+            </w:r>
+            <w:r>
+              <w:rPr>
+                <w:rFonts w:cs="Helvetica" w:hAnsi="Helvetica" w:ascii="Helvetica"/>
+                <w:color w:val="#000000"/>
+                <w:sz w:val="22"/>
+              </w:rPr>
               <w:t xml:space="preserve">鄭宇軒</w:t>
             </w:r>
           </w:p>
@@ -5115,42 +5115,6 @@
                 <w:color w:val="#000000"/>
                 <w:sz w:val="22"/>
               </w:rPr>
-              <w:t xml:space="preserve">王欣宜</w:t>
-            </w:r>
-          </w:p>
-        </w:tc>
-        <w:tc>
-          <w:tcPr>
-            <w:tcBorders>
-              <w:top w:sz="4" w:color="#000000" w:val="single"/>
-              <w:left w:sz="4" w:color="#000000" w:val="single"/>
-              <w:bottom w:sz="4" w:color="#000000" w:val="single"/>
-              <w:right w:sz="4" w:color="#000000" w:val="single"/>
-            </w:tcBorders>
-            <w:shd w:fill="#FFFFFF"/>
-            <w:vAlign w:val="center"/>
-          </w:tcPr>
-          <w:p>
-            <w:pPr>
-              <w:pBdr/>
-              <w:spacing w:after="0" w:before="0"/>
-              <w:ind w:right="0" w:left="0"/>
-              <w:jc w:val="left"/>
-            </w:pPr>
-            <w:r>
-              <w:rPr>
-                <w:rFonts w:cs="Helvetica" w:hAnsi="Helvetica" w:ascii="Helvetica"/>
-                <w:color w:val="#000000"/>
-                <w:sz w:val="22"/>
-              </w:rPr>
-              <w:t xml:space="preserve"/>
-            </w:r>
-            <w:r>
-              <w:rPr>
-                <w:rFonts w:cs="Helvetica" w:hAnsi="Helvetica" w:ascii="Helvetica"/>
-                <w:color w:val="#000000"/>
-                <w:sz w:val="22"/>
-              </w:rPr>
               <w:t xml:space="preserve"> </w:t>
             </w:r>
           </w:p>
@@ -5187,6 +5151,42 @@
                 <w:color w:val="#000000"/>
                 <w:sz w:val="22"/>
               </w:rPr>
+              <w:t xml:space="preserve">莊泓叡</w:t>
+            </w:r>
+          </w:p>
+        </w:tc>
+        <w:tc>
+          <w:tcPr>
+            <w:tcBorders>
+              <w:top w:sz="4" w:color="#000000" w:val="single"/>
+              <w:left w:sz="4" w:color="#000000" w:val="single"/>
+              <w:bottom w:sz="4" w:color="#000000" w:val="single"/>
+              <w:right w:sz="4" w:color="#000000" w:val="single"/>
+            </w:tcBorders>
+            <w:shd w:fill="#FFFFFF"/>
+            <w:vAlign w:val="center"/>
+          </w:tcPr>
+          <w:p>
+            <w:pPr>
+              <w:pBdr/>
+              <w:spacing w:after="0" w:before="0"/>
+              <w:ind w:right="0" w:left="0"/>
+              <w:jc w:val="left"/>
+            </w:pPr>
+            <w:r>
+              <w:rPr>
+                <w:rFonts w:cs="Helvetica" w:hAnsi="Helvetica" w:ascii="Helvetica"/>
+                <w:color w:val="#000000"/>
+                <w:sz w:val="22"/>
+              </w:rPr>
+              <w:t xml:space="preserve"/>
+            </w:r>
+            <w:r>
+              <w:rPr>
+                <w:rFonts w:cs="Helvetica" w:hAnsi="Helvetica" w:ascii="Helvetica"/>
+                <w:color w:val="#000000"/>
+                <w:sz w:val="22"/>
+              </w:rPr>
               <w:t xml:space="preserve"> </w:t>
             </w:r>
           </w:p>
@@ -5223,7 +5223,7 @@
                 <w:color w:val="#000000"/>
                 <w:sz w:val="22"/>
               </w:rPr>
-              <w:t xml:space="preserve">莊泓叡</w:t>
+              <w:t xml:space="preserve"> </w:t>
             </w:r>
           </w:p>
         </w:tc>
@@ -5877,6 +5877,78 @@
                 <w:color w:val="#000000"/>
                 <w:sz w:val="22"/>
               </w:rPr>
+              <w:t xml:space="preserve">施玟瑄</w:t>
+            </w:r>
+          </w:p>
+        </w:tc>
+        <w:tc>
+          <w:tcPr>
+            <w:tcBorders>
+              <w:top w:sz="4" w:color="#000000" w:val="single"/>
+              <w:left w:sz="4" w:color="#000000" w:val="single"/>
+              <w:bottom w:sz="4" w:color="#000000" w:val="single"/>
+              <w:right w:sz="4" w:color="#000000" w:val="single"/>
+            </w:tcBorders>
+            <w:shd w:fill="#FFFFFF"/>
+            <w:vAlign w:val="center"/>
+          </w:tcPr>
+          <w:p>
+            <w:pPr>
+              <w:pBdr/>
+              <w:spacing w:after="0" w:before="0"/>
+              <w:ind w:right="0" w:left="0"/>
+              <w:jc w:val="left"/>
+            </w:pPr>
+            <w:r>
+              <w:rPr>
+                <w:rFonts w:cs="Helvetica" w:hAnsi="Helvetica" w:ascii="Helvetica"/>
+                <w:color w:val="#000000"/>
+                <w:sz w:val="22"/>
+              </w:rPr>
+              <w:t xml:space="preserve"/>
+            </w:r>
+            <w:r>
+              <w:rPr>
+                <w:rFonts w:cs="Helvetica" w:hAnsi="Helvetica" w:ascii="Helvetica"/>
+                <w:color w:val="#000000"/>
+                <w:sz w:val="22"/>
+              </w:rPr>
+              <w:t xml:space="preserve">廖峻立</w:t>
+            </w:r>
+          </w:p>
+        </w:tc>
+        <w:tc>
+          <w:tcPr>
+            <w:tcBorders>
+              <w:top w:sz="4" w:color="#000000" w:val="single"/>
+              <w:left w:sz="4" w:color="#000000" w:val="single"/>
+              <w:bottom w:sz="4" w:color="#000000" w:val="single"/>
+              <w:right w:sz="4" w:color="#000000" w:val="single"/>
+            </w:tcBorders>
+            <w:shd w:fill="#FFFFFF"/>
+            <w:vAlign w:val="center"/>
+          </w:tcPr>
+          <w:p>
+            <w:pPr>
+              <w:pBdr/>
+              <w:spacing w:after="0" w:before="0"/>
+              <w:ind w:right="0" w:left="0"/>
+              <w:jc w:val="left"/>
+            </w:pPr>
+            <w:r>
+              <w:rPr>
+                <w:rFonts w:cs="Helvetica" w:hAnsi="Helvetica" w:ascii="Helvetica"/>
+                <w:color w:val="#000000"/>
+                <w:sz w:val="22"/>
+              </w:rPr>
+              <w:t xml:space="preserve"/>
+            </w:r>
+            <w:r>
+              <w:rPr>
+                <w:rFonts w:cs="Helvetica" w:hAnsi="Helvetica" w:ascii="Helvetica"/>
+                <w:color w:val="#000000"/>
+                <w:sz w:val="22"/>
+              </w:rPr>
               <w:t xml:space="preserve">陳穎正</w:t>
             </w:r>
           </w:p>
@@ -5949,151 +6021,79 @@
                 <w:color w:val="#000000"/>
                 <w:sz w:val="22"/>
               </w:rPr>
+              <w:t xml:space="preserve">陳彥誌</w:t>
+            </w:r>
+          </w:p>
+        </w:tc>
+        <w:tc>
+          <w:tcPr>
+            <w:tcBorders>
+              <w:top w:sz="4" w:color="#000000" w:val="single"/>
+              <w:left w:sz="4" w:color="#000000" w:val="single"/>
+              <w:bottom w:sz="4" w:color="#000000" w:val="single"/>
+              <w:right w:sz="4" w:color="#000000" w:val="single"/>
+            </w:tcBorders>
+            <w:shd w:fill="#FFFFFF"/>
+            <w:vAlign w:val="center"/>
+          </w:tcPr>
+          <w:p>
+            <w:pPr>
+              <w:pBdr/>
+              <w:spacing w:after="0" w:before="0"/>
+              <w:ind w:right="0" w:left="0"/>
+              <w:jc w:val="left"/>
+            </w:pPr>
+            <w:r>
+              <w:rPr>
+                <w:rFonts w:cs="Helvetica" w:hAnsi="Helvetica" w:ascii="Helvetica"/>
+                <w:color w:val="#000000"/>
+                <w:sz w:val="22"/>
+              </w:rPr>
+              <w:t xml:space="preserve"/>
+            </w:r>
+            <w:r>
+              <w:rPr>
+                <w:rFonts w:cs="Helvetica" w:hAnsi="Helvetica" w:ascii="Helvetica"/>
+                <w:color w:val="#000000"/>
+                <w:sz w:val="22"/>
+              </w:rPr>
+              <w:t xml:space="preserve">吳沛燊</w:t>
+            </w:r>
+          </w:p>
+        </w:tc>
+        <w:tc>
+          <w:tcPr>
+            <w:tcBorders>
+              <w:top w:sz="4" w:color="#000000" w:val="single"/>
+              <w:left w:sz="4" w:color="#000000" w:val="single"/>
+              <w:bottom w:sz="4" w:color="#000000" w:val="single"/>
+              <w:right w:sz="4" w:color="#000000" w:val="single"/>
+            </w:tcBorders>
+            <w:shd w:fill="#FFFFFF"/>
+            <w:vAlign w:val="center"/>
+          </w:tcPr>
+          <w:p>
+            <w:pPr>
+              <w:pBdr/>
+              <w:spacing w:after="0" w:before="0"/>
+              <w:ind w:right="0" w:left="0"/>
+              <w:jc w:val="left"/>
+            </w:pPr>
+            <w:r>
+              <w:rPr>
+                <w:rFonts w:cs="Helvetica" w:hAnsi="Helvetica" w:ascii="Helvetica"/>
+                <w:color w:val="#000000"/>
+                <w:sz w:val="22"/>
+              </w:rPr>
+              <w:t xml:space="preserve"/>
+            </w:r>
+            <w:r>
+              <w:rPr>
+                <w:rFonts w:cs="Helvetica" w:hAnsi="Helvetica" w:ascii="Helvetica"/>
+                <w:color w:val="#000000"/>
+                <w:sz w:val="22"/>
+              </w:rPr>
               <w:t xml:space="preserve">施玟瑄</w:t>
-            </w:r>
-          </w:p>
-        </w:tc>
-        <w:tc>
-          <w:tcPr>
-            <w:tcBorders>
-              <w:top w:sz="4" w:color="#000000" w:val="single"/>
-              <w:left w:sz="4" w:color="#000000" w:val="single"/>
-              <w:bottom w:sz="4" w:color="#000000" w:val="single"/>
-              <w:right w:sz="4" w:color="#000000" w:val="single"/>
-            </w:tcBorders>
-            <w:shd w:fill="#FFFFFF"/>
-            <w:vAlign w:val="center"/>
-          </w:tcPr>
-          <w:p>
-            <w:pPr>
-              <w:pBdr/>
-              <w:spacing w:after="0" w:before="0"/>
-              <w:ind w:right="0" w:left="0"/>
-              <w:jc w:val="left"/>
-            </w:pPr>
-            <w:r>
-              <w:rPr>
-                <w:rFonts w:cs="Helvetica" w:hAnsi="Helvetica" w:ascii="Helvetica"/>
-                <w:color w:val="#000000"/>
-                <w:sz w:val="22"/>
-              </w:rPr>
-              <w:t xml:space="preserve"/>
-            </w:r>
-            <w:r>
-              <w:rPr>
-                <w:rFonts w:cs="Helvetica" w:hAnsi="Helvetica" w:ascii="Helvetica"/>
-                <w:color w:val="#000000"/>
-                <w:sz w:val="22"/>
-              </w:rPr>
-              <w:t xml:space="preserve">涂耿華</w:t>
-            </w:r>
-          </w:p>
-        </w:tc>
-        <w:tc>
-          <w:tcPr>
-            <w:tcBorders>
-              <w:top w:sz="4" w:color="#000000" w:val="single"/>
-              <w:left w:sz="4" w:color="#000000" w:val="single"/>
-              <w:bottom w:sz="4" w:color="#000000" w:val="single"/>
-              <w:right w:sz="4" w:color="#000000" w:val="single"/>
-            </w:tcBorders>
-            <w:shd w:fill="#FFFFFF"/>
-            <w:vAlign w:val="center"/>
-          </w:tcPr>
-          <w:p>
-            <w:pPr>
-              <w:pBdr/>
-              <w:spacing w:after="0" w:before="0"/>
-              <w:ind w:right="0" w:left="0"/>
-              <w:jc w:val="left"/>
-            </w:pPr>
-            <w:r>
-              <w:rPr>
-                <w:rFonts w:cs="Helvetica" w:hAnsi="Helvetica" w:ascii="Helvetica"/>
-                <w:color w:val="#000000"/>
-                <w:sz w:val="22"/>
-              </w:rPr>
-              <w:t xml:space="preserve"/>
-            </w:r>
-            <w:r>
-              <w:rPr>
-                <w:rFonts w:cs="Helvetica" w:hAnsi="Helvetica" w:ascii="Helvetica"/>
-                <w:color w:val="#000000"/>
-                <w:sz w:val="22"/>
-              </w:rPr>
-              <w:t xml:space="preserve">陳彥誌</w:t>
-            </w:r>
-          </w:p>
-        </w:tc>
-        <w:tc>
-          <w:tcPr>
-            <w:tcBorders>
-              <w:top w:sz="4" w:color="#000000" w:val="single"/>
-              <w:left w:sz="4" w:color="#000000" w:val="single"/>
-              <w:bottom w:sz="4" w:color="#000000" w:val="single"/>
-              <w:right w:sz="4" w:color="#000000" w:val="single"/>
-            </w:tcBorders>
-            <w:shd w:fill="#FFFFFF"/>
-            <w:vAlign w:val="center"/>
-          </w:tcPr>
-          <w:p>
-            <w:pPr>
-              <w:pBdr/>
-              <w:spacing w:after="0" w:before="0"/>
-              <w:ind w:right="0" w:left="0"/>
-              <w:jc w:val="left"/>
-            </w:pPr>
-            <w:r>
-              <w:rPr>
-                <w:rFonts w:cs="Helvetica" w:hAnsi="Helvetica" w:ascii="Helvetica"/>
-                <w:color w:val="#000000"/>
-                <w:sz w:val="22"/>
-              </w:rPr>
-              <w:t xml:space="preserve"/>
-            </w:r>
-            <w:r>
-              <w:rPr>
-                <w:rFonts w:cs="Helvetica" w:hAnsi="Helvetica" w:ascii="Helvetica"/>
-                <w:color w:val="#000000"/>
-                <w:sz w:val="22"/>
-              </w:rPr>
-              <w:t xml:space="preserve">施玟瑄</w:t>
-            </w:r>
-          </w:p>
-        </w:tc>
-        <w:tc>
-          <w:tcPr>
-            <w:tcBorders>
-              <w:top w:sz="4" w:color="#000000" w:val="single"/>
-              <w:left w:sz="4" w:color="#000000" w:val="single"/>
-              <w:bottom w:sz="4" w:color="#000000" w:val="single"/>
-              <w:right w:sz="4" w:color="#000000" w:val="single"/>
-            </w:tcBorders>
-            <w:shd w:fill="#FFFFFF"/>
-            <w:vAlign w:val="center"/>
-          </w:tcPr>
-          <w:p>
-            <w:pPr>
-              <w:pBdr/>
-              <w:spacing w:after="0" w:before="0"/>
-              <w:ind w:right="0" w:left="0"/>
-              <w:jc w:val="left"/>
-            </w:pPr>
-            <w:r>
-              <w:rPr>
-                <w:rFonts w:cs="Helvetica" w:hAnsi="Helvetica" w:ascii="Helvetica"/>
-                <w:color w:val="#000000"/>
-                <w:sz w:val="22"/>
-              </w:rPr>
-              <w:t xml:space="preserve"/>
-            </w:r>
-            <w:r>
-              <w:rPr>
-                <w:rFonts w:cs="Helvetica" w:hAnsi="Helvetica" w:ascii="Helvetica"/>
-                <w:color w:val="#000000"/>
-                <w:sz w:val="22"/>
-              </w:rPr>
-              <w:t xml:space="preserve">李嘉瑋</w:t>
             </w:r>
           </w:p>
         </w:tc>
@@ -6203,6 +6203,42 @@
                 <w:color w:val="#000000"/>
                 <w:sz w:val="22"/>
               </w:rPr>
+              <w:t xml:space="preserve">陳彥誌</w:t>
+            </w:r>
+          </w:p>
+        </w:tc>
+        <w:tc>
+          <w:tcPr>
+            <w:tcBorders>
+              <w:top w:sz="4" w:color="#000000" w:val="single"/>
+              <w:left w:sz="4" w:color="#000000" w:val="single"/>
+              <w:bottom w:sz="4" w:color="#000000" w:val="single"/>
+              <w:right w:sz="4" w:color="#000000" w:val="single"/>
+            </w:tcBorders>
+            <w:shd w:fill="#FFFFFF"/>
+            <w:vAlign w:val="center"/>
+          </w:tcPr>
+          <w:p>
+            <w:pPr>
+              <w:pBdr/>
+              <w:spacing w:after="0" w:before="0"/>
+              <w:ind w:right="0" w:left="0"/>
+              <w:jc w:val="left"/>
+            </w:pPr>
+            <w:r>
+              <w:rPr>
+                <w:rFonts w:cs="Helvetica" w:hAnsi="Helvetica" w:ascii="Helvetica"/>
+                <w:color w:val="#000000"/>
+                <w:sz w:val="22"/>
+              </w:rPr>
+              <w:t xml:space="preserve"/>
+            </w:r>
+            <w:r>
+              <w:rPr>
+                <w:rFonts w:cs="Helvetica" w:hAnsi="Helvetica" w:ascii="Helvetica"/>
+                <w:color w:val="#000000"/>
+                <w:sz w:val="22"/>
+              </w:rPr>
               <w:t xml:space="preserve">涂耿華</w:t>
             </w:r>
           </w:p>
@@ -6239,7 +6275,43 @@
                 <w:color w:val="#000000"/>
                 <w:sz w:val="22"/>
               </w:rPr>
-              <w:t xml:space="preserve">李嘉瑋</w:t>
+              <w:t xml:space="preserve">許承嵐</w:t>
+            </w:r>
+          </w:p>
+        </w:tc>
+        <w:tc>
+          <w:tcPr>
+            <w:tcBorders>
+              <w:top w:sz="4" w:color="#000000" w:val="single"/>
+              <w:left w:sz="4" w:color="#000000" w:val="single"/>
+              <w:bottom w:sz="4" w:color="#000000" w:val="single"/>
+              <w:right w:sz="4" w:color="#000000" w:val="single"/>
+            </w:tcBorders>
+            <w:shd w:fill="#FFFFFF"/>
+            <w:vAlign w:val="center"/>
+          </w:tcPr>
+          <w:p>
+            <w:pPr>
+              <w:pBdr/>
+              <w:spacing w:after="0" w:before="0"/>
+              <w:ind w:right="0" w:left="0"/>
+              <w:jc w:val="left"/>
+            </w:pPr>
+            <w:r>
+              <w:rPr>
+                <w:rFonts w:cs="Helvetica" w:hAnsi="Helvetica" w:ascii="Helvetica"/>
+                <w:color w:val="#000000"/>
+                <w:sz w:val="22"/>
+              </w:rPr>
+              <w:t xml:space="preserve"/>
+            </w:r>
+            <w:r>
+              <w:rPr>
+                <w:rFonts w:cs="Helvetica" w:hAnsi="Helvetica" w:ascii="Helvetica"/>
+                <w:color w:val="#000000"/>
+                <w:sz w:val="22"/>
+              </w:rPr>
+              <w:t xml:space="preserve">張永佳</w:t>
             </w:r>
           </w:p>
         </w:tc>
@@ -6311,79 +6383,7 @@
                 <w:color w:val="#000000"/>
                 <w:sz w:val="22"/>
               </w:rPr>
-              <w:t xml:space="preserve">陳穎正</w:t>
-            </w:r>
-          </w:p>
-        </w:tc>
-        <w:tc>
-          <w:tcPr>
-            <w:tcBorders>
-              <w:top w:sz="4" w:color="#000000" w:val="single"/>
-              <w:left w:sz="4" w:color="#000000" w:val="single"/>
-              <w:bottom w:sz="4" w:color="#000000" w:val="single"/>
-              <w:right w:sz="4" w:color="#000000" w:val="single"/>
-            </w:tcBorders>
-            <w:shd w:fill="#FFFFFF"/>
-            <w:vAlign w:val="center"/>
-          </w:tcPr>
-          <w:p>
-            <w:pPr>
-              <w:pBdr/>
-              <w:spacing w:after="0" w:before="0"/>
-              <w:ind w:right="0" w:left="0"/>
-              <w:jc w:val="left"/>
-            </w:pPr>
-            <w:r>
-              <w:rPr>
-                <w:rFonts w:cs="Helvetica" w:hAnsi="Helvetica" w:ascii="Helvetica"/>
-                <w:color w:val="#000000"/>
-                <w:sz w:val="22"/>
-              </w:rPr>
-              <w:t xml:space="preserve"/>
-            </w:r>
-            <w:r>
-              <w:rPr>
-                <w:rFonts w:cs="Helvetica" w:hAnsi="Helvetica" w:ascii="Helvetica"/>
-                <w:color w:val="#000000"/>
-                <w:sz w:val="22"/>
-              </w:rPr>
-              <w:t xml:space="preserve">吳沛燊</w:t>
-            </w:r>
-          </w:p>
-        </w:tc>
-        <w:tc>
-          <w:tcPr>
-            <w:tcBorders>
-              <w:top w:sz="4" w:color="#000000" w:val="single"/>
-              <w:left w:sz="4" w:color="#000000" w:val="single"/>
-              <w:bottom w:sz="4" w:color="#000000" w:val="single"/>
-              <w:right w:sz="4" w:color="#000000" w:val="single"/>
-            </w:tcBorders>
-            <w:shd w:fill="#FFFFFF"/>
-            <w:vAlign w:val="center"/>
-          </w:tcPr>
-          <w:p>
-            <w:pPr>
-              <w:pBdr/>
-              <w:spacing w:after="0" w:before="0"/>
-              <w:ind w:right="0" w:left="0"/>
-              <w:jc w:val="left"/>
-            </w:pPr>
-            <w:r>
-              <w:rPr>
-                <w:rFonts w:cs="Helvetica" w:hAnsi="Helvetica" w:ascii="Helvetica"/>
-                <w:color w:val="#000000"/>
-                <w:sz w:val="22"/>
-              </w:rPr>
-              <w:t xml:space="preserve"/>
-            </w:r>
-            <w:r>
-              <w:rPr>
-                <w:rFonts w:cs="Helvetica" w:hAnsi="Helvetica" w:ascii="Helvetica"/>
-                <w:color w:val="#000000"/>
-                <w:sz w:val="22"/>
-              </w:rPr>
-              <w:t xml:space="preserve">許承嵐</w:t>
+              <w:t xml:space="preserve">馮仕豪</w:t>
             </w:r>
           </w:p>
         </w:tc>
@@ -6747,223 +6747,223 @@
                 <w:color w:val="#000000"/>
                 <w:sz w:val="22"/>
               </w:rPr>
+              <w:t xml:space="preserve">王欣宜</w:t>
+            </w:r>
+          </w:p>
+        </w:tc>
+        <w:tc>
+          <w:tcPr>
+            <w:tcBorders>
+              <w:top w:sz="4" w:color="#000000" w:val="single"/>
+              <w:left w:sz="4" w:color="#000000" w:val="single"/>
+              <w:bottom w:sz="4" w:color="#000000" w:val="single"/>
+              <w:right w:sz="4" w:color="#000000" w:val="single"/>
+            </w:tcBorders>
+            <w:shd w:fill="#FFFFFF"/>
+            <w:vAlign w:val="center"/>
+          </w:tcPr>
+          <w:p>
+            <w:pPr>
+              <w:pBdr/>
+              <w:spacing w:after="0" w:before="0"/>
+              <w:ind w:right="0" w:left="0"/>
+              <w:jc w:val="left"/>
+            </w:pPr>
+            <w:r>
+              <w:rPr>
+                <w:rFonts w:cs="Helvetica" w:hAnsi="Helvetica" w:ascii="Helvetica"/>
+                <w:color w:val="#000000"/>
+                <w:sz w:val="22"/>
+              </w:rPr>
+              <w:t xml:space="preserve"/>
+            </w:r>
+            <w:r>
+              <w:rPr>
+                <w:rFonts w:cs="Helvetica" w:hAnsi="Helvetica" w:ascii="Helvetica"/>
+                <w:color w:val="#000000"/>
+                <w:sz w:val="22"/>
+              </w:rPr>
+              <w:t xml:space="preserve">鄭宇軒</w:t>
+            </w:r>
+          </w:p>
+        </w:tc>
+        <w:tc>
+          <w:tcPr>
+            <w:tcBorders>
+              <w:top w:sz="4" w:color="#000000" w:val="single"/>
+              <w:left w:sz="4" w:color="#000000" w:val="single"/>
+              <w:bottom w:sz="4" w:color="#000000" w:val="single"/>
+              <w:right w:sz="4" w:color="#000000" w:val="single"/>
+            </w:tcBorders>
+            <w:shd w:fill="#FFFFFF"/>
+            <w:vAlign w:val="center"/>
+          </w:tcPr>
+          <w:p>
+            <w:pPr>
+              <w:pBdr/>
+              <w:spacing w:after="0" w:before="0"/>
+              <w:ind w:right="0" w:left="0"/>
+              <w:jc w:val="left"/>
+            </w:pPr>
+            <w:r>
+              <w:rPr>
+                <w:rFonts w:cs="Helvetica" w:hAnsi="Helvetica" w:ascii="Helvetica"/>
+                <w:color w:val="#000000"/>
+                <w:sz w:val="22"/>
+              </w:rPr>
+              <w:t xml:space="preserve"/>
+            </w:r>
+            <w:r>
+              <w:rPr>
+                <w:rFonts w:cs="Helvetica" w:hAnsi="Helvetica" w:ascii="Helvetica"/>
+                <w:color w:val="#000000"/>
+                <w:sz w:val="22"/>
+              </w:rPr>
+              <w:t xml:space="preserve">王美婷</w:t>
+            </w:r>
+          </w:p>
+        </w:tc>
+        <w:tc>
+          <w:tcPr>
+            <w:tcBorders>
+              <w:top w:sz="4" w:color="#000000" w:val="single"/>
+              <w:left w:sz="4" w:color="#000000" w:val="single"/>
+              <w:bottom w:sz="4" w:color="#000000" w:val="single"/>
+              <w:right w:sz="4" w:color="#000000" w:val="single"/>
+            </w:tcBorders>
+            <w:shd w:fill="#FFFFFF"/>
+            <w:vAlign w:val="center"/>
+          </w:tcPr>
+          <w:p>
+            <w:pPr>
+              <w:pBdr/>
+              <w:spacing w:after="0" w:before="0"/>
+              <w:ind w:right="0" w:left="0"/>
+              <w:jc w:val="left"/>
+            </w:pPr>
+            <w:r>
+              <w:rPr>
+                <w:rFonts w:cs="Helvetica" w:hAnsi="Helvetica" w:ascii="Helvetica"/>
+                <w:color w:val="#000000"/>
+                <w:sz w:val="22"/>
+              </w:rPr>
+              <w:t xml:space="preserve"/>
+            </w:r>
+            <w:r>
+              <w:rPr>
+                <w:rFonts w:cs="Helvetica" w:hAnsi="Helvetica" w:ascii="Helvetica"/>
+                <w:color w:val="#000000"/>
+                <w:sz w:val="22"/>
+              </w:rPr>
+              <w:t xml:space="preserve">王欣宜</w:t>
+            </w:r>
+          </w:p>
+        </w:tc>
+        <w:tc>
+          <w:tcPr>
+            <w:tcBorders>
+              <w:top w:sz="4" w:color="#000000" w:val="single"/>
+              <w:left w:sz="4" w:color="#000000" w:val="single"/>
+              <w:bottom w:sz="4" w:color="#000000" w:val="single"/>
+              <w:right w:sz="4" w:color="#000000" w:val="single"/>
+            </w:tcBorders>
+            <w:shd w:fill="#FFFFFF"/>
+            <w:vAlign w:val="center"/>
+          </w:tcPr>
+          <w:p>
+            <w:pPr>
+              <w:pBdr/>
+              <w:spacing w:after="0" w:before="0"/>
+              <w:ind w:right="0" w:left="0"/>
+              <w:jc w:val="left"/>
+            </w:pPr>
+            <w:r>
+              <w:rPr>
+                <w:rFonts w:cs="Helvetica" w:hAnsi="Helvetica" w:ascii="Helvetica"/>
+                <w:color w:val="#000000"/>
+                <w:sz w:val="22"/>
+              </w:rPr>
+              <w:t xml:space="preserve"/>
+            </w:r>
+            <w:r>
+              <w:rPr>
+                <w:rFonts w:cs="Helvetica" w:hAnsi="Helvetica" w:ascii="Helvetica"/>
+                <w:color w:val="#000000"/>
+                <w:sz w:val="22"/>
+              </w:rPr>
+              <w:t xml:space="preserve"> </w:t>
+            </w:r>
+          </w:p>
+        </w:tc>
+        <w:tc>
+          <w:tcPr>
+            <w:tcBorders>
+              <w:top w:sz="4" w:color="#000000" w:val="single"/>
+              <w:left w:sz="4" w:color="#000000" w:val="single"/>
+              <w:bottom w:sz="4" w:color="#000000" w:val="single"/>
+              <w:right w:sz="4" w:color="#000000" w:val="single"/>
+            </w:tcBorders>
+            <w:shd w:fill="#FFFFFF"/>
+            <w:vAlign w:val="center"/>
+          </w:tcPr>
+          <w:p>
+            <w:pPr>
+              <w:pBdr/>
+              <w:spacing w:after="0" w:before="0"/>
+              <w:ind w:right="0" w:left="0"/>
+              <w:jc w:val="left"/>
+            </w:pPr>
+            <w:r>
+              <w:rPr>
+                <w:rFonts w:cs="Helvetica" w:hAnsi="Helvetica" w:ascii="Helvetica"/>
+                <w:color w:val="#000000"/>
+                <w:sz w:val="22"/>
+              </w:rPr>
+              <w:t xml:space="preserve"/>
+            </w:r>
+            <w:r>
+              <w:rPr>
+                <w:rFonts w:cs="Helvetica" w:hAnsi="Helvetica" w:ascii="Helvetica"/>
+                <w:color w:val="#000000"/>
+                <w:sz w:val="22"/>
+              </w:rPr>
+              <w:t xml:space="preserve"> </w:t>
+            </w:r>
+          </w:p>
+        </w:tc>
+        <w:tc>
+          <w:tcPr>
+            <w:tcBorders>
+              <w:top w:sz="4" w:color="#000000" w:val="single"/>
+              <w:left w:sz="4" w:color="#000000" w:val="single"/>
+              <w:bottom w:sz="4" w:color="#000000" w:val="single"/>
+              <w:right w:sz="4" w:color="#000000" w:val="single"/>
+            </w:tcBorders>
+            <w:shd w:fill="#FFFFFF"/>
+            <w:vAlign w:val="center"/>
+          </w:tcPr>
+          <w:p>
+            <w:pPr>
+              <w:pBdr/>
+              <w:spacing w:after="0" w:before="0"/>
+              <w:ind w:right="0" w:left="0"/>
+              <w:jc w:val="left"/>
+            </w:pPr>
+            <w:r>
+              <w:rPr>
+                <w:rFonts w:cs="Helvetica" w:hAnsi="Helvetica" w:ascii="Helvetica"/>
+                <w:color w:val="#000000"/>
+                <w:sz w:val="22"/>
+              </w:rPr>
+              <w:t xml:space="preserve"/>
+            </w:r>
+            <w:r>
+              <w:rPr>
+                <w:rFonts w:cs="Helvetica" w:hAnsi="Helvetica" w:ascii="Helvetica"/>
+                <w:color w:val="#000000"/>
+                <w:sz w:val="22"/>
+              </w:rPr>
               <w:t xml:space="preserve">莊泓叡</w:t>
-            </w:r>
-          </w:p>
-        </w:tc>
-        <w:tc>
-          <w:tcPr>
-            <w:tcBorders>
-              <w:top w:sz="4" w:color="#000000" w:val="single"/>
-              <w:left w:sz="4" w:color="#000000" w:val="single"/>
-              <w:bottom w:sz="4" w:color="#000000" w:val="single"/>
-              <w:right w:sz="4" w:color="#000000" w:val="single"/>
-            </w:tcBorders>
-            <w:shd w:fill="#FFFFFF"/>
-            <w:vAlign w:val="center"/>
-          </w:tcPr>
-          <w:p>
-            <w:pPr>
-              <w:pBdr/>
-              <w:spacing w:after="0" w:before="0"/>
-              <w:ind w:right="0" w:left="0"/>
-              <w:jc w:val="left"/>
-            </w:pPr>
-            <w:r>
-              <w:rPr>
-                <w:rFonts w:cs="Helvetica" w:hAnsi="Helvetica" w:ascii="Helvetica"/>
-                <w:color w:val="#000000"/>
-                <w:sz w:val="22"/>
-              </w:rPr>
-              <w:t xml:space="preserve"/>
-            </w:r>
-            <w:r>
-              <w:rPr>
-                <w:rFonts w:cs="Helvetica" w:hAnsi="Helvetica" w:ascii="Helvetica"/>
-                <w:color w:val="#000000"/>
-                <w:sz w:val="22"/>
-              </w:rPr>
-              <w:t xml:space="preserve">王美婷</w:t>
-            </w:r>
-          </w:p>
-        </w:tc>
-        <w:tc>
-          <w:tcPr>
-            <w:tcBorders>
-              <w:top w:sz="4" w:color="#000000" w:val="single"/>
-              <w:left w:sz="4" w:color="#000000" w:val="single"/>
-              <w:bottom w:sz="4" w:color="#000000" w:val="single"/>
-              <w:right w:sz="4" w:color="#000000" w:val="single"/>
-            </w:tcBorders>
-            <w:shd w:fill="#FFFFFF"/>
-            <w:vAlign w:val="center"/>
-          </w:tcPr>
-          <w:p>
-            <w:pPr>
-              <w:pBdr/>
-              <w:spacing w:after="0" w:before="0"/>
-              <w:ind w:right="0" w:left="0"/>
-              <w:jc w:val="left"/>
-            </w:pPr>
-            <w:r>
-              <w:rPr>
-                <w:rFonts w:cs="Helvetica" w:hAnsi="Helvetica" w:ascii="Helvetica"/>
-                <w:color w:val="#000000"/>
-                <w:sz w:val="22"/>
-              </w:rPr>
-              <w:t xml:space="preserve"/>
-            </w:r>
-            <w:r>
-              <w:rPr>
-                <w:rFonts w:cs="Helvetica" w:hAnsi="Helvetica" w:ascii="Helvetica"/>
-                <w:color w:val="#000000"/>
-                <w:sz w:val="22"/>
-              </w:rPr>
-              <w:t xml:space="preserve">王美婷</w:t>
-            </w:r>
-          </w:p>
-        </w:tc>
-        <w:tc>
-          <w:tcPr>
-            <w:tcBorders>
-              <w:top w:sz="4" w:color="#000000" w:val="single"/>
-              <w:left w:sz="4" w:color="#000000" w:val="single"/>
-              <w:bottom w:sz="4" w:color="#000000" w:val="single"/>
-              <w:right w:sz="4" w:color="#000000" w:val="single"/>
-            </w:tcBorders>
-            <w:shd w:fill="#FFFFFF"/>
-            <w:vAlign w:val="center"/>
-          </w:tcPr>
-          <w:p>
-            <w:pPr>
-              <w:pBdr/>
-              <w:spacing w:after="0" w:before="0"/>
-              <w:ind w:right="0" w:left="0"/>
-              <w:jc w:val="left"/>
-            </w:pPr>
-            <w:r>
-              <w:rPr>
-                <w:rFonts w:cs="Helvetica" w:hAnsi="Helvetica" w:ascii="Helvetica"/>
-                <w:color w:val="#000000"/>
-                <w:sz w:val="22"/>
-              </w:rPr>
-              <w:t xml:space="preserve"/>
-            </w:r>
-            <w:r>
-              <w:rPr>
-                <w:rFonts w:cs="Helvetica" w:hAnsi="Helvetica" w:ascii="Helvetica"/>
-                <w:color w:val="#000000"/>
-                <w:sz w:val="22"/>
-              </w:rPr>
-              <w:t xml:space="preserve"> </w:t>
-            </w:r>
-          </w:p>
-        </w:tc>
-        <w:tc>
-          <w:tcPr>
-            <w:tcBorders>
-              <w:top w:sz="4" w:color="#000000" w:val="single"/>
-              <w:left w:sz="4" w:color="#000000" w:val="single"/>
-              <w:bottom w:sz="4" w:color="#000000" w:val="single"/>
-              <w:right w:sz="4" w:color="#000000" w:val="single"/>
-            </w:tcBorders>
-            <w:shd w:fill="#FFFFFF"/>
-            <w:vAlign w:val="center"/>
-          </w:tcPr>
-          <w:p>
-            <w:pPr>
-              <w:pBdr/>
-              <w:spacing w:after="0" w:before="0"/>
-              <w:ind w:right="0" w:left="0"/>
-              <w:jc w:val="left"/>
-            </w:pPr>
-            <w:r>
-              <w:rPr>
-                <w:rFonts w:cs="Helvetica" w:hAnsi="Helvetica" w:ascii="Helvetica"/>
-                <w:color w:val="#000000"/>
-                <w:sz w:val="22"/>
-              </w:rPr>
-              <w:t xml:space="preserve"/>
-            </w:r>
-            <w:r>
-              <w:rPr>
-                <w:rFonts w:cs="Helvetica" w:hAnsi="Helvetica" w:ascii="Helvetica"/>
-                <w:color w:val="#000000"/>
-                <w:sz w:val="22"/>
-              </w:rPr>
-              <w:t xml:space="preserve">王美婷</w:t>
-            </w:r>
-          </w:p>
-        </w:tc>
-        <w:tc>
-          <w:tcPr>
-            <w:tcBorders>
-              <w:top w:sz="4" w:color="#000000" w:val="single"/>
-              <w:left w:sz="4" w:color="#000000" w:val="single"/>
-              <w:bottom w:sz="4" w:color="#000000" w:val="single"/>
-              <w:right w:sz="4" w:color="#000000" w:val="single"/>
-            </w:tcBorders>
-            <w:shd w:fill="#FFFFFF"/>
-            <w:vAlign w:val="center"/>
-          </w:tcPr>
-          <w:p>
-            <w:pPr>
-              <w:pBdr/>
-              <w:spacing w:after="0" w:before="0"/>
-              <w:ind w:right="0" w:left="0"/>
-              <w:jc w:val="left"/>
-            </w:pPr>
-            <w:r>
-              <w:rPr>
-                <w:rFonts w:cs="Helvetica" w:hAnsi="Helvetica" w:ascii="Helvetica"/>
-                <w:color w:val="#000000"/>
-                <w:sz w:val="22"/>
-              </w:rPr>
-              <w:t xml:space="preserve"/>
-            </w:r>
-            <w:r>
-              <w:rPr>
-                <w:rFonts w:cs="Helvetica" w:hAnsi="Helvetica" w:ascii="Helvetica"/>
-                <w:color w:val="#000000"/>
-                <w:sz w:val="22"/>
-              </w:rPr>
-              <w:t xml:space="preserve">王欣宜</w:t>
-            </w:r>
-          </w:p>
-        </w:tc>
-        <w:tc>
-          <w:tcPr>
-            <w:tcBorders>
-              <w:top w:sz="4" w:color="#000000" w:val="single"/>
-              <w:left w:sz="4" w:color="#000000" w:val="single"/>
-              <w:bottom w:sz="4" w:color="#000000" w:val="single"/>
-              <w:right w:sz="4" w:color="#000000" w:val="single"/>
-            </w:tcBorders>
-            <w:shd w:fill="#FFFFFF"/>
-            <w:vAlign w:val="center"/>
-          </w:tcPr>
-          <w:p>
-            <w:pPr>
-              <w:pBdr/>
-              <w:spacing w:after="0" w:before="0"/>
-              <w:ind w:right="0" w:left="0"/>
-              <w:jc w:val="left"/>
-            </w:pPr>
-            <w:r>
-              <w:rPr>
-                <w:rFonts w:cs="Helvetica" w:hAnsi="Helvetica" w:ascii="Helvetica"/>
-                <w:color w:val="#000000"/>
-                <w:sz w:val="22"/>
-              </w:rPr>
-              <w:t xml:space="preserve"/>
-            </w:r>
-            <w:r>
-              <w:rPr>
-                <w:rFonts w:cs="Helvetica" w:hAnsi="Helvetica" w:ascii="Helvetica"/>
-                <w:color w:val="#000000"/>
-                <w:sz w:val="22"/>
-              </w:rPr>
-              <w:t xml:space="preserve">鄭宇軒</w:t>
             </w:r>
           </w:p>
         </w:tc>
@@ -7617,79 +7617,79 @@
                 <w:color w:val="#000000"/>
                 <w:sz w:val="22"/>
               </w:rPr>
+              <w:t xml:space="preserve">陳穎正</w:t>
+            </w:r>
+          </w:p>
+        </w:tc>
+        <w:tc>
+          <w:tcPr>
+            <w:tcBorders>
+              <w:top w:sz="4" w:color="#000000" w:val="single"/>
+              <w:left w:sz="4" w:color="#000000" w:val="single"/>
+              <w:bottom w:sz="4" w:color="#000000" w:val="single"/>
+              <w:right w:sz="4" w:color="#000000" w:val="single"/>
+            </w:tcBorders>
+            <w:shd w:fill="#FFFFFF"/>
+            <w:vAlign w:val="center"/>
+          </w:tcPr>
+          <w:p>
+            <w:pPr>
+              <w:pBdr/>
+              <w:spacing w:after="0" w:before="0"/>
+              <w:ind w:right="0" w:left="0"/>
+              <w:jc w:val="left"/>
+            </w:pPr>
+            <w:r>
+              <w:rPr>
+                <w:rFonts w:cs="Helvetica" w:hAnsi="Helvetica" w:ascii="Helvetica"/>
+                <w:color w:val="#000000"/>
+                <w:sz w:val="22"/>
+              </w:rPr>
+              <w:t xml:space="preserve"/>
+            </w:r>
+            <w:r>
+              <w:rPr>
+                <w:rFonts w:cs="Helvetica" w:hAnsi="Helvetica" w:ascii="Helvetica"/>
+                <w:color w:val="#000000"/>
+                <w:sz w:val="22"/>
+              </w:rPr>
+              <w:t xml:space="preserve">李嘉瑋</w:t>
+            </w:r>
+          </w:p>
+        </w:tc>
+        <w:tc>
+          <w:tcPr>
+            <w:tcBorders>
+              <w:top w:sz="4" w:color="#000000" w:val="single"/>
+              <w:left w:sz="4" w:color="#000000" w:val="single"/>
+              <w:bottom w:sz="4" w:color="#000000" w:val="single"/>
+              <w:right w:sz="4" w:color="#000000" w:val="single"/>
+            </w:tcBorders>
+            <w:shd w:fill="#FFFFFF"/>
+            <w:vAlign w:val="center"/>
+          </w:tcPr>
+          <w:p>
+            <w:pPr>
+              <w:pBdr/>
+              <w:spacing w:after="0" w:before="0"/>
+              <w:ind w:right="0" w:left="0"/>
+              <w:jc w:val="left"/>
+            </w:pPr>
+            <w:r>
+              <w:rPr>
+                <w:rFonts w:cs="Helvetica" w:hAnsi="Helvetica" w:ascii="Helvetica"/>
+                <w:color w:val="#000000"/>
+                <w:sz w:val="22"/>
+              </w:rPr>
+              <w:t xml:space="preserve"/>
+            </w:r>
+            <w:r>
+              <w:rPr>
+                <w:rFonts w:cs="Helvetica" w:hAnsi="Helvetica" w:ascii="Helvetica"/>
+                <w:color w:val="#000000"/>
+                <w:sz w:val="22"/>
+              </w:rPr>
               <w:t xml:space="preserve">施玟瑄</w:t>
-            </w:r>
-          </w:p>
-        </w:tc>
-        <w:tc>
-          <w:tcPr>
-            <w:tcBorders>
-              <w:top w:sz="4" w:color="#000000" w:val="single"/>
-              <w:left w:sz="4" w:color="#000000" w:val="single"/>
-              <w:bottom w:sz="4" w:color="#000000" w:val="single"/>
-              <w:right w:sz="4" w:color="#000000" w:val="single"/>
-            </w:tcBorders>
-            <w:shd w:fill="#FFFFFF"/>
-            <w:vAlign w:val="center"/>
-          </w:tcPr>
-          <w:p>
-            <w:pPr>
-              <w:pBdr/>
-              <w:spacing w:after="0" w:before="0"/>
-              <w:ind w:right="0" w:left="0"/>
-              <w:jc w:val="left"/>
-            </w:pPr>
-            <w:r>
-              <w:rPr>
-                <w:rFonts w:cs="Helvetica" w:hAnsi="Helvetica" w:ascii="Helvetica"/>
-                <w:color w:val="#000000"/>
-                <w:sz w:val="22"/>
-              </w:rPr>
-              <w:t xml:space="preserve"/>
-            </w:r>
-            <w:r>
-              <w:rPr>
-                <w:rFonts w:cs="Helvetica" w:hAnsi="Helvetica" w:ascii="Helvetica"/>
-                <w:color w:val="#000000"/>
-                <w:sz w:val="22"/>
-              </w:rPr>
-              <w:t xml:space="preserve">陳彥誌</w:t>
-            </w:r>
-          </w:p>
-        </w:tc>
-        <w:tc>
-          <w:tcPr>
-            <w:tcBorders>
-              <w:top w:sz="4" w:color="#000000" w:val="single"/>
-              <w:left w:sz="4" w:color="#000000" w:val="single"/>
-              <w:bottom w:sz="4" w:color="#000000" w:val="single"/>
-              <w:right w:sz="4" w:color="#000000" w:val="single"/>
-            </w:tcBorders>
-            <w:shd w:fill="#FFFFFF"/>
-            <w:vAlign w:val="center"/>
-          </w:tcPr>
-          <w:p>
-            <w:pPr>
-              <w:pBdr/>
-              <w:spacing w:after="0" w:before="0"/>
-              <w:ind w:right="0" w:left="0"/>
-              <w:jc w:val="left"/>
-            </w:pPr>
-            <w:r>
-              <w:rPr>
-                <w:rFonts w:cs="Helvetica" w:hAnsi="Helvetica" w:ascii="Helvetica"/>
-                <w:color w:val="#000000"/>
-                <w:sz w:val="22"/>
-              </w:rPr>
-              <w:t xml:space="preserve"/>
-            </w:r>
-            <w:r>
-              <w:rPr>
-                <w:rFonts w:cs="Helvetica" w:hAnsi="Helvetica" w:ascii="Helvetica"/>
-                <w:color w:val="#000000"/>
-                <w:sz w:val="22"/>
-              </w:rPr>
-              <w:t xml:space="preserve">廖峻立</w:t>
             </w:r>
           </w:p>
         </w:tc>
@@ -7943,43 +7943,43 @@
                 <w:color w:val="#000000"/>
                 <w:sz w:val="22"/>
               </w:rPr>
-              <w:t xml:space="preserve">吳沛燊</w:t>
-            </w:r>
-          </w:p>
-        </w:tc>
-        <w:tc>
-          <w:tcPr>
-            <w:tcBorders>
-              <w:top w:sz="4" w:color="#000000" w:val="single"/>
-              <w:left w:sz="4" w:color="#000000" w:val="single"/>
-              <w:bottom w:sz="4" w:color="#000000" w:val="single"/>
-              <w:right w:sz="4" w:color="#000000" w:val="single"/>
-            </w:tcBorders>
-            <w:shd w:fill="#FFFFFF"/>
-            <w:vAlign w:val="center"/>
-          </w:tcPr>
-          <w:p>
-            <w:pPr>
-              <w:pBdr/>
-              <w:spacing w:after="0" w:before="0"/>
-              <w:ind w:right="0" w:left="0"/>
-              <w:jc w:val="left"/>
-            </w:pPr>
-            <w:r>
-              <w:rPr>
-                <w:rFonts w:cs="Helvetica" w:hAnsi="Helvetica" w:ascii="Helvetica"/>
-                <w:color w:val="#000000"/>
-                <w:sz w:val="22"/>
-              </w:rPr>
-              <w:t xml:space="preserve"/>
-            </w:r>
-            <w:r>
-              <w:rPr>
-                <w:rFonts w:cs="Helvetica" w:hAnsi="Helvetica" w:ascii="Helvetica"/>
-                <w:color w:val="#000000"/>
-                <w:sz w:val="22"/>
-              </w:rPr>
               <w:t xml:space="preserve">許承嵐</w:t>
+            </w:r>
+          </w:p>
+        </w:tc>
+        <w:tc>
+          <w:tcPr>
+            <w:tcBorders>
+              <w:top w:sz="4" w:color="#000000" w:val="single"/>
+              <w:left w:sz="4" w:color="#000000" w:val="single"/>
+              <w:bottom w:sz="4" w:color="#000000" w:val="single"/>
+              <w:right w:sz="4" w:color="#000000" w:val="single"/>
+            </w:tcBorders>
+            <w:shd w:fill="#FFFFFF"/>
+            <w:vAlign w:val="center"/>
+          </w:tcPr>
+          <w:p>
+            <w:pPr>
+              <w:pBdr/>
+              <w:spacing w:after="0" w:before="0"/>
+              <w:ind w:right="0" w:left="0"/>
+              <w:jc w:val="left"/>
+            </w:pPr>
+            <w:r>
+              <w:rPr>
+                <w:rFonts w:cs="Helvetica" w:hAnsi="Helvetica" w:ascii="Helvetica"/>
+                <w:color w:val="#000000"/>
+                <w:sz w:val="22"/>
+              </w:rPr>
+              <w:t xml:space="preserve"/>
+            </w:r>
+            <w:r>
+              <w:rPr>
+                <w:rFonts w:cs="Helvetica" w:hAnsi="Helvetica" w:ascii="Helvetica"/>
+                <w:color w:val="#000000"/>
+                <w:sz w:val="22"/>
+              </w:rPr>
+              <w:t xml:space="preserve">涂耿華</w:t>
             </w:r>
           </w:p>
         </w:tc>
@@ -8523,43 +8523,43 @@
                 <w:color w:val="#000000"/>
                 <w:sz w:val="22"/>
               </w:rPr>
-              <w:t xml:space="preserve">莊泓叡</w:t>
-            </w:r>
-          </w:p>
-        </w:tc>
-        <w:tc>
-          <w:tcPr>
-            <w:tcBorders>
-              <w:top w:sz="4" w:color="#000000" w:val="single"/>
-              <w:left w:sz="4" w:color="#000000" w:val="single"/>
-              <w:bottom w:sz="4" w:color="#000000" w:val="single"/>
-              <w:right w:sz="4" w:color="#000000" w:val="single"/>
-            </w:tcBorders>
-            <w:shd w:fill="#FFFFFF"/>
-            <w:vAlign w:val="center"/>
-          </w:tcPr>
-          <w:p>
-            <w:pPr>
-              <w:pBdr/>
-              <w:spacing w:after="0" w:before="0"/>
-              <w:ind w:right="0" w:left="0"/>
-              <w:jc w:val="left"/>
-            </w:pPr>
-            <w:r>
-              <w:rPr>
-                <w:rFonts w:cs="Helvetica" w:hAnsi="Helvetica" w:ascii="Helvetica"/>
-                <w:color w:val="#000000"/>
-                <w:sz w:val="22"/>
-              </w:rPr>
-              <w:t xml:space="preserve"/>
-            </w:r>
-            <w:r>
-              <w:rPr>
-                <w:rFonts w:cs="Helvetica" w:hAnsi="Helvetica" w:ascii="Helvetica"/>
-                <w:color w:val="#000000"/>
-                <w:sz w:val="22"/>
-              </w:rPr>
-              <w:t xml:space="preserve">鄭宇軒</w:t>
+              <w:t xml:space="preserve">王欣宜</w:t>
+            </w:r>
+          </w:p>
+        </w:tc>
+        <w:tc>
+          <w:tcPr>
+            <w:tcBorders>
+              <w:top w:sz="4" w:color="#000000" w:val="single"/>
+              <w:left w:sz="4" w:color="#000000" w:val="single"/>
+              <w:bottom w:sz="4" w:color="#000000" w:val="single"/>
+              <w:right w:sz="4" w:color="#000000" w:val="single"/>
+            </w:tcBorders>
+            <w:shd w:fill="#FFFFFF"/>
+            <w:vAlign w:val="center"/>
+          </w:tcPr>
+          <w:p>
+            <w:pPr>
+              <w:pBdr/>
+              <w:spacing w:after="0" w:before="0"/>
+              <w:ind w:right="0" w:left="0"/>
+              <w:jc w:val="left"/>
+            </w:pPr>
+            <w:r>
+              <w:rPr>
+                <w:rFonts w:cs="Helvetica" w:hAnsi="Helvetica" w:ascii="Helvetica"/>
+                <w:color w:val="#000000"/>
+                <w:sz w:val="22"/>
+              </w:rPr>
+              <w:t xml:space="preserve"/>
+            </w:r>
+            <w:r>
+              <w:rPr>
+                <w:rFonts w:cs="Helvetica" w:hAnsi="Helvetica" w:ascii="Helvetica"/>
+                <w:color w:val="#000000"/>
+                <w:sz w:val="22"/>
+              </w:rPr>
+              <w:t xml:space="preserve">張永佳</w:t>
             </w:r>
           </w:p>
         </w:tc>

</xml_diff>